<commit_message>
release 3.1 * package structure changed * new Google API release used
</commit_message>
<xml_diff>
--- a/doc/tGoogleAnalyticsUnsampledReports.docx
+++ b/doc/tGoogleAnalyticsUnsampledReports.docx
@@ -1,6 +1,6 @@
 
 <file path=word/document.xml><?xml version="1.0" encoding="utf-8"?>
-<w:document xmlns:wpc="http://schemas.microsoft.com/office/word/2010/wordprocessingCanvas" xmlns:mo="http://schemas.microsoft.com/office/mac/office/2008/main" xmlns:mc="http://schemas.openxmlformats.org/markup-compatibility/2006" xmlns:mv="urn:schemas-microsoft-com:mac:vml" xmlns:o="urn:schemas-microsoft-com:office:office" xmlns:r="http://schemas.openxmlformats.org/officeDocument/2006/relationships" xmlns:m="http://schemas.openxmlformats.org/officeDocument/2006/math" xmlns:v="urn:schemas-microsoft-com:vml" xmlns:wp14="http://schemas.microsoft.com/office/word/2010/wordprocessingDrawing" xmlns:wp="http://schemas.openxmlformats.org/drawingml/2006/wordprocessingDrawing" xmlns:w10="urn:schemas-microsoft-com:office:word" xmlns:w="http://schemas.openxmlformats.org/wordprocessingml/2006/main" xmlns:w14="http://schemas.microsoft.com/office/word/2010/wordml" xmlns:wpg="http://schemas.microsoft.com/office/word/2010/wordprocessingGroup" xmlns:wpi="http://schemas.microsoft.com/office/word/2010/wordprocessingInk" xmlns:wne="http://schemas.microsoft.com/office/word/2006/wordml" xmlns:wps="http://schemas.microsoft.com/office/word/2010/wordprocessingShape" mc:Ignorable="w14 wp14">
+<w:document xmlns:wpc="http://schemas.microsoft.com/office/word/2010/wordprocessingCanvas" xmlns:mo="http://schemas.microsoft.com/office/mac/office/2008/main" xmlns:mc="http://schemas.openxmlformats.org/markup-compatibility/2006" xmlns:mv="urn:schemas-microsoft-com:mac:vml" xmlns:o="urn:schemas-microsoft-com:office:office" xmlns:r="http://schemas.openxmlformats.org/officeDocument/2006/relationships" xmlns:m="http://schemas.openxmlformats.org/officeDocument/2006/math" xmlns:v="urn:schemas-microsoft-com:vml" xmlns:wp14="http://schemas.microsoft.com/office/word/2010/wordprocessingDrawing" xmlns:wp="http://schemas.openxmlformats.org/drawingml/2006/wordprocessingDrawing" xmlns:w10="urn:schemas-microsoft-com:office:word" xmlns:w="http://schemas.openxmlformats.org/wordprocessingml/2006/main" xmlns:w14="http://schemas.microsoft.com/office/word/2010/wordml" xmlns:w15="http://schemas.microsoft.com/office/word/2012/wordml" xmlns:wpg="http://schemas.microsoft.com/office/word/2010/wordprocessingGroup" xmlns:wpi="http://schemas.microsoft.com/office/word/2010/wordprocessingInk" xmlns:wne="http://schemas.microsoft.com/office/word/2006/wordml" xmlns:wps="http://schemas.microsoft.com/office/word/2010/wordprocessingShape" mc:Ignorable="w14 w15 wp14">
   <w:background w:color="FFFFFF"/>
   <w:body>
     <w:p>
@@ -13,7 +13,7 @@
       <w:r>
         <w:rPr>
           <w:noProof/>
-          <w:lang w:val="de-DE"/>
+          <w:lang w:eastAsia="en-US"/>
         </w:rPr>
         <w:drawing>
           <wp:inline distT="0" distB="0" distL="0" distR="0" wp14:anchorId="6B89AE70" wp14:editId="1BF5E976">
@@ -31,7 +31,7 @@
                     <pic:cNvPicPr/>
                   </pic:nvPicPr>
                   <pic:blipFill>
-                    <a:blip r:embed="rId6">
+                    <a:blip r:embed="rId5">
                       <a:extLst>
                         <a:ext uri="{28A0092B-C50C-407E-A947-70E740481C1C}">
                           <a14:useLocalDpi xmlns:a14="http://schemas.microsoft.com/office/drawing/2010/main" val="0"/>
@@ -194,7 +194,7 @@
     </w:p>
     <w:p>
       <w:pPr>
-        <w:pStyle w:val="Listenabsatz"/>
+        <w:pStyle w:val="ListParagraph"/>
         <w:numPr>
           <w:ilvl w:val="0"/>
           <w:numId w:val="3"/>
@@ -206,7 +206,7 @@
     </w:p>
     <w:p>
       <w:pPr>
-        <w:pStyle w:val="Listenabsatz"/>
+        <w:pStyle w:val="ListParagraph"/>
         <w:numPr>
           <w:ilvl w:val="0"/>
           <w:numId w:val="3"/>
@@ -218,7 +218,7 @@
     </w:p>
     <w:p>
       <w:pPr>
-        <w:pStyle w:val="Listenabsatz"/>
+        <w:pStyle w:val="ListParagraph"/>
         <w:numPr>
           <w:ilvl w:val="0"/>
           <w:numId w:val="3"/>
@@ -230,7 +230,7 @@
     </w:p>
     <w:p>
       <w:pPr>
-        <w:pStyle w:val="Listenabsatz"/>
+        <w:pStyle w:val="ListParagraph"/>
         <w:numPr>
           <w:ilvl w:val="0"/>
           <w:numId w:val="3"/>
@@ -240,6 +240,18 @@
         <w:t>Parse the result file</w:t>
       </w:r>
     </w:p>
+    <w:p>
+      <w:pPr>
+        <w:pStyle w:val="ListParagraph"/>
+        <w:numPr>
+          <w:ilvl w:val="0"/>
+          <w:numId w:val="3"/>
+        </w:numPr>
+      </w:pPr>
+      <w:r>
+        <w:t>Delete a report</w:t>
+      </w:r>
+    </w:p>
     <w:p/>
     <w:p>
       <w:r>
@@ -283,7 +295,7 @@
     </w:p>
     <w:p>
       <w:pPr>
-        <w:pStyle w:val="Listenabsatz"/>
+        <w:pStyle w:val="ListParagraph"/>
         <w:numPr>
           <w:ilvl w:val="0"/>
           <w:numId w:val="4"/>
@@ -295,7 +307,7 @@
     </w:p>
     <w:p>
       <w:pPr>
-        <w:pStyle w:val="Listenabsatz"/>
+        <w:pStyle w:val="ListParagraph"/>
         <w:numPr>
           <w:ilvl w:val="0"/>
           <w:numId w:val="4"/>
@@ -316,7 +328,7 @@
     </w:p>
     <w:p>
       <w:pPr>
-        <w:pStyle w:val="Listenabsatz"/>
+        <w:pStyle w:val="ListParagraph"/>
         <w:numPr>
           <w:ilvl w:val="0"/>
           <w:numId w:val="4"/>
@@ -639,6 +651,20 @@
               <w:t>.</w:t>
             </w:r>
           </w:p>
+          <w:p>
+            <w:pPr>
+              <w:pStyle w:val="TableContents"/>
+            </w:pPr>
+            <w:r>
+              <w:rPr>
+                <w:b/>
+              </w:rPr>
+              <w:t>Delete a Unsampled Report:</w:t>
+            </w:r>
+            <w:r>
+              <w:t xml:space="preserve"> Because of the limitation of the number of current active reports it is necessary to delete done reports. This delete function was introduced by Google in December 2015. Before this function Google it self run automated processes but this leads sometimes to bottlenecks.</w:t>
+            </w:r>
+          </w:p>
         </w:tc>
       </w:tr>
     </w:tbl>
@@ -2372,7 +2398,7 @@
             <w:tcW w:w="1134" w:type="dxa"/>
             <w:tcBorders>
               <w:left w:val="single" w:sz="1" w:space="0" w:color="000000"/>
-              <w:bottom w:val="single" w:sz="1" w:space="0" w:color="000000"/>
+              <w:bottom w:val="single" w:sz="4" w:space="0" w:color="000000"/>
             </w:tcBorders>
             <w:shd w:val="clear" w:color="auto" w:fill="auto"/>
           </w:tcPr>
@@ -2390,7 +2416,7 @@
             <w:tcW w:w="6946" w:type="dxa"/>
             <w:tcBorders>
               <w:left w:val="single" w:sz="1" w:space="0" w:color="000000"/>
-              <w:bottom w:val="single" w:sz="1" w:space="0" w:color="000000"/>
+              <w:bottom w:val="single" w:sz="4" w:space="0" w:color="000000"/>
               <w:right w:val="single" w:sz="1" w:space="0" w:color="000000"/>
             </w:tcBorders>
             <w:shd w:val="clear" w:color="auto" w:fill="auto"/>
@@ -2417,8 +2443,69 @@
             <w:tcW w:w="1559" w:type="dxa"/>
             <w:tcBorders>
               <w:left w:val="single" w:sz="1" w:space="0" w:color="000000"/>
-              <w:bottom w:val="single" w:sz="1" w:space="0" w:color="000000"/>
+              <w:bottom w:val="single" w:sz="4" w:space="0" w:color="000000"/>
               <w:right w:val="single" w:sz="1" w:space="0" w:color="000000"/>
+            </w:tcBorders>
+          </w:tcPr>
+          <w:p>
+            <w:pPr>
+              <w:pStyle w:val="TableContents"/>
+            </w:pPr>
+            <w:r>
+              <w:t>String</w:t>
+            </w:r>
+          </w:p>
+        </w:tc>
+      </w:tr>
+      <w:tr>
+        <w:tc>
+          <w:tcPr>
+            <w:tcW w:w="1134" w:type="dxa"/>
+            <w:tcBorders>
+              <w:top w:val="single" w:sz="4" w:space="0" w:color="000000"/>
+              <w:left w:val="single" w:sz="4" w:space="0" w:color="000000"/>
+              <w:bottom w:val="single" w:sz="4" w:space="0" w:color="000000"/>
+              <w:right w:val="single" w:sz="4" w:space="0" w:color="000000"/>
+            </w:tcBorders>
+            <w:shd w:val="clear" w:color="auto" w:fill="auto"/>
+          </w:tcPr>
+          <w:p>
+            <w:pPr>
+              <w:pStyle w:val="TableContents"/>
+            </w:pPr>
+            <w:r>
+              <w:t>Report-ID</w:t>
+            </w:r>
+          </w:p>
+        </w:tc>
+        <w:tc>
+          <w:tcPr>
+            <w:tcW w:w="6946" w:type="dxa"/>
+            <w:tcBorders>
+              <w:top w:val="single" w:sz="4" w:space="0" w:color="000000"/>
+              <w:left w:val="single" w:sz="4" w:space="0" w:color="000000"/>
+              <w:bottom w:val="single" w:sz="4" w:space="0" w:color="000000"/>
+              <w:right w:val="single" w:sz="4" w:space="0" w:color="000000"/>
+            </w:tcBorders>
+            <w:shd w:val="clear" w:color="auto" w:fill="auto"/>
+          </w:tcPr>
+          <w:p>
+            <w:pPr>
+              <w:pStyle w:val="TableContents"/>
+            </w:pPr>
+            <w:r>
+              <w:t>Only for the Delete function. This is the alpha-numeric unique ID of an report</w:t>
+            </w:r>
+          </w:p>
+        </w:tc>
+        <w:tc>
+          <w:tcPr>
+            <w:tcW w:w="1559" w:type="dxa"/>
+            <w:tcBorders>
+              <w:top w:val="single" w:sz="4" w:space="0" w:color="000000"/>
+              <w:left w:val="single" w:sz="4" w:space="0" w:color="000000"/>
+              <w:bottom w:val="single" w:sz="4" w:space="0" w:color="000000"/>
+              <w:right w:val="single" w:sz="4" w:space="0" w:color="000000"/>
             </w:tcBorders>
           </w:tcPr>
           <w:p>
@@ -2435,6 +2522,16 @@
     <w:p/>
     <w:p>
       <w:pPr>
+        <w:widowControl/>
+        <w:suppressAutoHyphens w:val="0"/>
+      </w:pPr>
+      <w:r>
+        <w:br w:type="page"/>
+      </w:r>
+    </w:p>
+    <w:p/>
+    <w:p>
+      <w:pPr>
         <w:rPr>
           <w:b/>
           <w:bCs/>
@@ -2476,10 +2573,10 @@
       </w:r>
     </w:p>
     <w:p>
-      <w:hyperlink r:id="rId7" w:history="1">
+      <w:hyperlink r:id="rId6" w:history="1">
         <w:r>
           <w:rPr>
-            <w:rStyle w:val="Link"/>
+            <w:rStyle w:val="Hyperlink"/>
           </w:rPr>
           <w:t>https://developers.google.com/analytics/devguides/reporting/core/dimsmets</w:t>
         </w:r>
@@ -2494,15 +2591,7 @@
         <w:t xml:space="preserve">an </w:t>
       </w:r>
       <w:r>
-        <w:t xml:space="preserve">OR </w:t>
-      </w:r>
-      <w:proofErr w:type="spellStart"/>
-      <w:r>
-        <w:t>or</w:t>
-      </w:r>
-      <w:proofErr w:type="spellEnd"/>
-      <w:r>
-        <w:t xml:space="preserve"> AND operator.</w:t>
+        <w:t>OR or AND operator.</w:t>
       </w:r>
     </w:p>
     <w:p>
@@ -2660,15 +2749,7 @@
               <w:pStyle w:val="TableContents"/>
             </w:pPr>
             <w:r>
-              <w:t>“</w:t>
-            </w:r>
-            <w:proofErr w:type="gramStart"/>
-            <w:r>
-              <w:t>!=</w:t>
-            </w:r>
-            <w:proofErr w:type="gramEnd"/>
-            <w:r>
-              <w:t>”</w:t>
+              <w:t>“!=”</w:t>
             </w:r>
           </w:p>
         </w:tc>
@@ -2751,15 +2832,7 @@
               <w:pStyle w:val="TableContents"/>
             </w:pPr>
             <w:r>
-              <w:t>“</w:t>
-            </w:r>
-            <w:proofErr w:type="gramStart"/>
-            <w:r>
-              <w:t>!~</w:t>
-            </w:r>
-            <w:proofErr w:type="gramEnd"/>
-            <w:r>
-              <w:t>”</w:t>
+              <w:t>“!~”</w:t>
             </w:r>
           </w:p>
         </w:tc>
@@ -2881,16 +2954,7 @@
               <w:pStyle w:val="TableContents"/>
             </w:pPr>
             <w:r>
-              <w:lastRenderedPageBreak/>
-              <w:t>“</w:t>
-            </w:r>
-            <w:proofErr w:type="gramStart"/>
-            <w:r>
-              <w:t>!@</w:t>
-            </w:r>
-            <w:proofErr w:type="gramEnd"/>
-            <w:r>
-              <w:t>”</w:t>
+              <w:t>“!@”</w:t>
             </w:r>
           </w:p>
         </w:tc>
@@ -3130,7 +3194,7 @@
           <w:noProof/>
           <w:sz w:val="22"/>
           <w:szCs w:val="22"/>
-          <w:lang w:val="de-DE"/>
+          <w:lang w:eastAsia="en-US"/>
         </w:rPr>
         <w:drawing>
           <wp:inline distT="0" distB="0" distL="0" distR="0" wp14:anchorId="3BC8039D" wp14:editId="3D7BA8EC">
@@ -3148,7 +3212,7 @@
                     <pic:cNvPicPr/>
                   </pic:nvPicPr>
                   <pic:blipFill>
-                    <a:blip r:embed="rId8">
+                    <a:blip r:embed="rId7">
                       <a:extLst>
                         <a:ext uri="{28A0092B-C50C-407E-A947-70E740481C1C}">
                           <a14:useLocalDpi xmlns:a14="http://schemas.microsoft.com/office/drawing/2010/main" val="0"/>
@@ -3372,6 +3436,28 @@
           <w:sz w:val="22"/>
           <w:szCs w:val="22"/>
         </w:rPr>
+        <w:br w:type="page"/>
+      </w:r>
+    </w:p>
+    <w:p>
+      <w:pPr>
+        <w:widowControl/>
+        <w:suppressAutoHyphens w:val="0"/>
+        <w:rPr>
+          <w:b/>
+          <w:sz w:val="22"/>
+          <w:szCs w:val="22"/>
+        </w:rPr>
+      </w:pPr>
+      <w:bookmarkStart w:id="4" w:name="_GoBack"/>
+      <w:bookmarkEnd w:id="4"/>
+      <w:r>
+        <w:rPr>
+          <w:b/>
+          <w:sz w:val="22"/>
+          <w:szCs w:val="22"/>
+        </w:rPr>
+        <w:lastRenderedPageBreak/>
         <w:t>Scenario</w:t>
       </w:r>
       <w:r>
@@ -3410,7 +3496,7 @@
           <w:noProof/>
           <w:sz w:val="22"/>
           <w:szCs w:val="22"/>
-          <w:lang w:val="de-DE"/>
+          <w:lang w:eastAsia="en-US"/>
         </w:rPr>
         <w:drawing>
           <wp:inline distT="0" distB="0" distL="0" distR="0" wp14:anchorId="5F286E44" wp14:editId="46F3077D">
@@ -3428,7 +3514,7 @@
                     <pic:cNvPicPr/>
                   </pic:nvPicPr>
                   <pic:blipFill>
-                    <a:blip r:embed="rId9">
+                    <a:blip r:embed="rId8">
                       <a:extLst>
                         <a:ext uri="{28A0092B-C50C-407E-A947-70E740481C1C}">
                           <a14:useLocalDpi xmlns:a14="http://schemas.microsoft.com/office/drawing/2010/main" val="0"/>
@@ -3514,7 +3600,7 @@
           <w:noProof/>
           <w:sz w:val="22"/>
           <w:szCs w:val="22"/>
-          <w:lang w:val="de-DE"/>
+          <w:lang w:eastAsia="en-US"/>
         </w:rPr>
         <w:drawing>
           <wp:inline distT="0" distB="0" distL="0" distR="0" wp14:anchorId="39A27CDD" wp14:editId="796D2044">
@@ -3532,7 +3618,7 @@
                     <pic:cNvPicPr/>
                   </pic:nvPicPr>
                   <pic:blipFill>
-                    <a:blip r:embed="rId10">
+                    <a:blip r:embed="rId9">
                       <a:extLst>
                         <a:ext uri="{28A0092B-C50C-407E-A947-70E740481C1C}">
                           <a14:useLocalDpi xmlns:a14="http://schemas.microsoft.com/office/drawing/2010/main" val="0"/>
@@ -3587,7 +3673,251 @@
           <w:sz w:val="22"/>
           <w:szCs w:val="22"/>
         </w:rPr>
-        <w:t xml:space="preserve"> The start and end date can also provided as real Date typed objects.</w:t>
+        <w:t xml:space="preserve"> The start and end date can also provided as </w:t>
+      </w:r>
+      <w:proofErr w:type="spellStart"/>
+      <w:proofErr w:type="gramStart"/>
+      <w:r>
+        <w:rPr>
+          <w:sz w:val="22"/>
+          <w:szCs w:val="22"/>
+        </w:rPr>
+        <w:t>java.util</w:t>
+      </w:r>
+      <w:proofErr w:type="gramEnd"/>
+      <w:r>
+        <w:rPr>
+          <w:sz w:val="22"/>
+          <w:szCs w:val="22"/>
+        </w:rPr>
+        <w:t>.</w:t>
+      </w:r>
+      <w:r>
+        <w:rPr>
+          <w:sz w:val="22"/>
+          <w:szCs w:val="22"/>
+        </w:rPr>
+        <w:t>Date</w:t>
+      </w:r>
+      <w:proofErr w:type="spellEnd"/>
+      <w:r>
+        <w:rPr>
+          <w:sz w:val="22"/>
+          <w:szCs w:val="22"/>
+        </w:rPr>
+        <w:t xml:space="preserve"> typed objects.</w:t>
+      </w:r>
+    </w:p>
+    <w:p>
+      <w:pPr>
+        <w:widowControl/>
+        <w:suppressAutoHyphens w:val="0"/>
+        <w:rPr>
+          <w:sz w:val="22"/>
+          <w:szCs w:val="22"/>
+        </w:rPr>
+      </w:pPr>
+    </w:p>
+    <w:p>
+      <w:pPr>
+        <w:widowControl/>
+        <w:suppressAutoHyphens w:val="0"/>
+        <w:rPr>
+          <w:sz w:val="22"/>
+          <w:szCs w:val="22"/>
+        </w:rPr>
+      </w:pPr>
+      <w:r>
+        <w:rPr>
+          <w:noProof/>
+          <w:sz w:val="22"/>
+          <w:szCs w:val="22"/>
+          <w:lang w:eastAsia="en-US"/>
+        </w:rPr>
+        <w:drawing>
+          <wp:inline distT="0" distB="0" distL="0" distR="0" wp14:anchorId="3C45E2BA" wp14:editId="2621B684">
+            <wp:extent cx="6120130" cy="1847215"/>
+            <wp:effectExtent l="0" t="0" r="1270" b="6985"/>
+            <wp:docPr id="10" name="Picture 10"/>
+            <wp:cNvGraphicFramePr>
+              <a:graphicFrameLocks xmlns:a="http://schemas.openxmlformats.org/drawingml/2006/main" noChangeAspect="1"/>
+            </wp:cNvGraphicFramePr>
+            <a:graphic xmlns:a="http://schemas.openxmlformats.org/drawingml/2006/main">
+              <a:graphicData uri="http://schemas.openxmlformats.org/drawingml/2006/picture">
+                <pic:pic xmlns:pic="http://schemas.openxmlformats.org/drawingml/2006/picture">
+                  <pic:nvPicPr>
+                    <pic:cNvPr id="10" name="schema_start_unsampled_report.png"/>
+                    <pic:cNvPicPr/>
+                  </pic:nvPicPr>
+                  <pic:blipFill>
+                    <a:blip r:embed="rId10">
+                      <a:extLst>
+                        <a:ext uri="{28A0092B-C50C-407E-A947-70E740481C1C}">
+                          <a14:useLocalDpi xmlns:a14="http://schemas.microsoft.com/office/drawing/2010/main" val="0"/>
+                        </a:ext>
+                      </a:extLst>
+                    </a:blip>
+                    <a:stretch>
+                      <a:fillRect/>
+                    </a:stretch>
+                  </pic:blipFill>
+                  <pic:spPr>
+                    <a:xfrm>
+                      <a:off x="0" y="0"/>
+                      <a:ext cx="6120130" cy="1847215"/>
+                    </a:xfrm>
+                    <a:prstGeom prst="rect">
+                      <a:avLst/>
+                    </a:prstGeom>
+                  </pic:spPr>
+                </pic:pic>
+              </a:graphicData>
+            </a:graphic>
+          </wp:inline>
+        </w:drawing>
+      </w:r>
+    </w:p>
+    <w:p>
+      <w:pPr>
+        <w:widowControl/>
+        <w:suppressAutoHyphens w:val="0"/>
+        <w:rPr>
+          <w:sz w:val="22"/>
+          <w:szCs w:val="22"/>
+        </w:rPr>
+      </w:pPr>
+    </w:p>
+    <w:p>
+      <w:pPr>
+        <w:widowControl/>
+        <w:suppressAutoHyphens w:val="0"/>
+        <w:rPr>
+          <w:b/>
+          <w:sz w:val="22"/>
+          <w:szCs w:val="22"/>
+        </w:rPr>
+      </w:pPr>
+      <w:r>
+        <w:rPr>
+          <w:b/>
+          <w:sz w:val="22"/>
+          <w:szCs w:val="22"/>
+        </w:rPr>
+        <w:t>Scenario to delete a report</w:t>
+      </w:r>
+    </w:p>
+    <w:p>
+      <w:pPr>
+        <w:widowControl/>
+        <w:suppressAutoHyphens w:val="0"/>
+        <w:rPr>
+          <w:sz w:val="22"/>
+          <w:szCs w:val="22"/>
+        </w:rPr>
+      </w:pPr>
+    </w:p>
+    <w:p>
+      <w:pPr>
+        <w:widowControl/>
+        <w:suppressAutoHyphens w:val="0"/>
+        <w:rPr>
+          <w:sz w:val="22"/>
+          <w:szCs w:val="22"/>
+        </w:rPr>
+      </w:pPr>
+      <w:r>
+        <w:rPr>
+          <w:sz w:val="22"/>
+          <w:szCs w:val="22"/>
+        </w:rPr>
+        <w:t>This scenario is fairly simple. You have to select all reports which are already successful processed and iterate through the reports. Set the actual report-id as parameter in the component setting Report-ID and that’s it. In this mode the component has only the parameters to establish the connection (Setup Client) and choose the Account-Id, Web-Property-Id and View-Id and at least the Report-Id if the report to delete.</w:t>
+      </w:r>
+    </w:p>
+    <w:p>
+      <w:pPr>
+        <w:widowControl/>
+        <w:suppressAutoHyphens w:val="0"/>
+        <w:rPr>
+          <w:sz w:val="22"/>
+          <w:szCs w:val="22"/>
+        </w:rPr>
+      </w:pPr>
+    </w:p>
+    <w:p>
+      <w:pPr>
+        <w:widowControl/>
+        <w:suppressAutoHyphens w:val="0"/>
+        <w:rPr>
+          <w:sz w:val="22"/>
+          <w:szCs w:val="22"/>
+        </w:rPr>
+      </w:pPr>
+      <w:r>
+        <w:rPr>
+          <w:sz w:val="22"/>
+          <w:szCs w:val="22"/>
+        </w:rPr>
+        <w:t>If the component does not throw an error, the delete has been finished successfully.</w:t>
+      </w:r>
+    </w:p>
+    <w:p>
+      <w:pPr>
+        <w:widowControl/>
+        <w:suppressAutoHyphens w:val="0"/>
+        <w:rPr>
+          <w:sz w:val="22"/>
+          <w:szCs w:val="22"/>
+        </w:rPr>
+      </w:pPr>
+    </w:p>
+    <w:p>
+      <w:pPr>
+        <w:widowControl/>
+        <w:suppressAutoHyphens w:val="0"/>
+        <w:rPr>
+          <w:sz w:val="22"/>
+          <w:szCs w:val="22"/>
+        </w:rPr>
+      </w:pPr>
+      <w:r>
+        <w:rPr>
+          <w:sz w:val="22"/>
+          <w:szCs w:val="22"/>
+        </w:rPr>
+        <w:t>I suggest in the own database not to delete the record about the deleted report but set a flag (or date) to mark the report as deleted. This way the important information about the report processing still persists and can be used to restore data in an accident.</w:t>
+      </w:r>
+    </w:p>
+    <w:p>
+      <w:pPr>
+        <w:widowControl/>
+        <w:suppressAutoHyphens w:val="0"/>
+        <w:rPr>
+          <w:sz w:val="22"/>
+          <w:szCs w:val="22"/>
+        </w:rPr>
+      </w:pPr>
+      <w:r>
+        <w:rPr>
+          <w:sz w:val="22"/>
+          <w:szCs w:val="22"/>
+        </w:rPr>
+        <w:t xml:space="preserve">In this mode the only return value is the actual given </w:t>
+      </w:r>
+      <w:proofErr w:type="gramStart"/>
+      <w:r>
+        <w:rPr>
+          <w:sz w:val="22"/>
+          <w:szCs w:val="22"/>
+        </w:rPr>
+        <w:t>report</w:t>
+      </w:r>
+      <w:proofErr w:type="gramEnd"/>
+      <w:r>
+        <w:rPr>
+          <w:sz w:val="22"/>
+          <w:szCs w:val="22"/>
+        </w:rPr>
+        <w:t>-Id as CURRENT_REPORT_ID. This helps to build convenient job designs.</w:t>
       </w:r>
       <w:r>
         <w:rPr>
@@ -4012,7 +4342,7 @@
       <w:r>
         <w:rPr>
           <w:noProof/>
-          <w:lang w:val="de-DE"/>
+          <w:lang w:eastAsia="en-US"/>
         </w:rPr>
         <w:drawing>
           <wp:inline distT="0" distB="0" distL="0" distR="0" wp14:anchorId="4F85ADDB" wp14:editId="2617FF97">
@@ -4091,7 +4421,7 @@
           <w:noProof/>
           <w:sz w:val="22"/>
           <w:szCs w:val="22"/>
-          <w:lang w:val="de-DE"/>
+          <w:lang w:eastAsia="en-US"/>
         </w:rPr>
         <w:drawing>
           <wp:inline distT="0" distB="0" distL="0" distR="0" wp14:anchorId="0581439A" wp14:editId="35E30E70">
@@ -4180,7 +4510,7 @@
           <w:noProof/>
           <w:sz w:val="22"/>
           <w:szCs w:val="22"/>
-          <w:lang w:val="de-DE"/>
+          <w:lang w:eastAsia="en-US"/>
         </w:rPr>
         <w:drawing>
           <wp:inline distT="0" distB="0" distL="0" distR="0" wp14:anchorId="323C7C0C" wp14:editId="3333674C">
@@ -4456,15 +4786,7 @@
         <w:t>This</w:t>
       </w:r>
       <w:r>
-        <w:t xml:space="preserve"> file is actually a </w:t>
-      </w:r>
-      <w:proofErr w:type="spellStart"/>
-      <w:r>
-        <w:t>csv</w:t>
-      </w:r>
-      <w:proofErr w:type="spellEnd"/>
-      <w:r>
-        <w:t xml:space="preserve"> file but has an unstable number of header lines and the field order is sometimes disturbed if a segment was used in the report. </w:t>
+        <w:t xml:space="preserve"> file is actually a csv file but has an unstable number of header lines and the field order is sometimes disturbed if a segment was used in the report. </w:t>
       </w:r>
       <w:r>
         <w:t>This makes it hard to use here the normal file input components Talend provides.</w:t>
@@ -4735,14 +5057,9 @@
             </w:r>
             <w:proofErr w:type="spellStart"/>
             <w:r>
-              <w:t>ga</w:t>
-            </w:r>
-            <w:proofErr w:type="gramStart"/>
-            <w:r>
-              <w:t>:date</w:t>
+              <w:t>ga:date</w:t>
             </w:r>
             <w:proofErr w:type="spellEnd"/>
-            <w:proofErr w:type="gramEnd"/>
             <w:r>
               <w:t xml:space="preserve"> dimension and provide value as return value</w:t>
             </w:r>
@@ -4768,14 +5085,9 @@
             </w:r>
             <w:proofErr w:type="spellStart"/>
             <w:r>
-              <w:t>ga</w:t>
-            </w:r>
-            <w:proofErr w:type="gramStart"/>
-            <w:r>
-              <w:t>:date</w:t>
+              <w:t>ga:date</w:t>
             </w:r>
             <w:proofErr w:type="spellEnd"/>
-            <w:proofErr w:type="gramEnd"/>
             <w:r>
               <w:t xml:space="preserve"> dimension from the normalized output flow for dimension and instead set the </w:t>
             </w:r>
@@ -4919,14 +5231,9 @@
             </w:r>
             <w:proofErr w:type="spellStart"/>
             <w:r>
-              <w:t>ga</w:t>
-            </w:r>
-            <w:proofErr w:type="gramStart"/>
-            <w:r>
-              <w:t>:date,ga:source,ga:keyword</w:t>
+              <w:t>ga:date,ga:source,ga:keyword</w:t>
             </w:r>
             <w:proofErr w:type="spellEnd"/>
-            <w:proofErr w:type="gramEnd"/>
             <w:r>
               <w:t>”</w:t>
             </w:r>
@@ -4993,14 +5300,9 @@
             </w:r>
             <w:proofErr w:type="spellStart"/>
             <w:r>
-              <w:t>ga</w:t>
-            </w:r>
-            <w:proofErr w:type="gramStart"/>
-            <w:r>
-              <w:t>:visits,ga:newVisits</w:t>
+              <w:t>ga:visits,ga:newVisits</w:t>
             </w:r>
             <w:proofErr w:type="spellEnd"/>
-            <w:proofErr w:type="gramEnd"/>
             <w:r>
               <w:t>”</w:t>
             </w:r>
@@ -5081,12 +5383,9 @@
         <w:t xml:space="preserve">In Talend schema columns must follow the Java naming rules therefore avoid writing </w:t>
       </w:r>
       <w:proofErr w:type="spellStart"/>
-      <w:r>
-        <w:t>ga</w:t>
-      </w:r>
       <w:proofErr w:type="gramStart"/>
       <w:r>
-        <w:t>:xxx</w:t>
+        <w:t>ga:xxx</w:t>
       </w:r>
       <w:proofErr w:type="spellEnd"/>
       <w:proofErr w:type="gramEnd"/>
@@ -5115,18 +5414,12 @@
         <w:t xml:space="preserve">Important: For date dimensions (e.g. </w:t>
       </w:r>
       <w:proofErr w:type="spellStart"/>
+      <w:proofErr w:type="gramStart"/>
       <w:r>
         <w:rPr>
           <w:color w:val="FF0000"/>
         </w:rPr>
-        <w:t>ga</w:t>
-      </w:r>
-      <w:proofErr w:type="gramStart"/>
-      <w:r>
-        <w:rPr>
-          <w:color w:val="FF0000"/>
-        </w:rPr>
-        <w:t>:date</w:t>
+        <w:t>ga:date</w:t>
       </w:r>
       <w:proofErr w:type="spellEnd"/>
       <w:proofErr w:type="gramEnd"/>
@@ -6016,12 +6309,9 @@
               <w:t xml:space="preserve">The value of the </w:t>
             </w:r>
             <w:proofErr w:type="spellStart"/>
-            <w:r>
-              <w:t>ga</w:t>
-            </w:r>
             <w:proofErr w:type="gramStart"/>
             <w:r>
-              <w:t>:date</w:t>
+              <w:t>ga:date</w:t>
             </w:r>
             <w:proofErr w:type="spellEnd"/>
             <w:proofErr w:type="gramEnd"/>
@@ -6244,11 +6534,9 @@
             <w:pPr>
               <w:pStyle w:val="TableContents"/>
             </w:pPr>
-            <w:proofErr w:type="gramStart"/>
             <w:r>
               <w:t>int</w:t>
             </w:r>
-            <w:proofErr w:type="gramEnd"/>
           </w:p>
         </w:tc>
         <w:tc>
@@ -6544,11 +6832,9 @@
             <w:pPr>
               <w:pStyle w:val="TableContents"/>
             </w:pPr>
-            <w:proofErr w:type="gramStart"/>
             <w:r>
               <w:t>int</w:t>
             </w:r>
-            <w:proofErr w:type="gramEnd"/>
           </w:p>
         </w:tc>
         <w:tc>
@@ -6731,15 +7017,15 @@
         <w:t>he dimensions was set to: "</w:t>
       </w:r>
       <w:proofErr w:type="spellStart"/>
-      <w:r>
-        <w:t>ga</w:t>
-      </w:r>
       <w:proofErr w:type="gramStart"/>
       <w:r>
-        <w:t>:date,ga:source,ga:keyword</w:t>
+        <w:t>ga:date</w:t>
+      </w:r>
+      <w:proofErr w:type="gramEnd"/>
+      <w:r>
+        <w:t>,ga:source,ga:keyword</w:t>
       </w:r>
       <w:proofErr w:type="spellEnd"/>
-      <w:proofErr w:type="gramEnd"/>
       <w:r>
         <w:t>"</w:t>
       </w:r>
@@ -6809,7 +7095,7 @@
       <w:r>
         <w:rPr>
           <w:noProof/>
-          <w:lang w:val="de-DE"/>
+          <w:lang w:eastAsia="en-US"/>
         </w:rPr>
         <w:drawing>
           <wp:anchor distT="0" distB="0" distL="114300" distR="114300" simplePos="0" relativeHeight="251660288" behindDoc="0" locked="0" layoutInCell="1" allowOverlap="1" wp14:anchorId="4AEBF9A6" wp14:editId="2DD71414">
@@ -6867,7 +7153,7 @@
       <w:r>
         <w:rPr>
           <w:noProof/>
-          <w:lang w:val="de-DE"/>
+          <w:lang w:eastAsia="en-US"/>
         </w:rPr>
         <w:drawing>
           <wp:inline distT="0" distB="0" distL="0" distR="0" wp14:anchorId="5AA56593" wp14:editId="34E6EB77">
@@ -6945,7 +7231,7 @@
       <w:r>
         <w:rPr>
           <w:noProof/>
-          <w:lang w:val="de-DE"/>
+          <w:lang w:eastAsia="en-US"/>
         </w:rPr>
         <w:drawing>
           <wp:inline distT="0" distB="0" distL="0" distR="0" wp14:anchorId="3091733D" wp14:editId="61E81E4D">
@@ -7016,7 +7302,7 @@
       <w:r>
         <w:rPr>
           <w:noProof/>
-          <w:lang w:val="de-DE"/>
+          <w:lang w:eastAsia="en-US"/>
         </w:rPr>
         <w:drawing>
           <wp:anchor distT="0" distB="0" distL="114300" distR="114300" simplePos="0" relativeHeight="251661312" behindDoc="0" locked="0" layoutInCell="1" allowOverlap="1" wp14:anchorId="729C0DEF" wp14:editId="4471096C">
@@ -7110,10 +7396,16 @@
       </w:r>
       <w:proofErr w:type="spellEnd"/>
       <w:r>
-        <w:t xml:space="preserve"> and the report_date.</w:t>
-      </w:r>
-      <w:bookmarkStart w:id="4" w:name="_GoBack"/>
-      <w:bookmarkEnd w:id="4"/>
+        <w:t xml:space="preserve"> and the </w:t>
+      </w:r>
+      <w:proofErr w:type="spellStart"/>
+      <w:r>
+        <w:t>report_date</w:t>
+      </w:r>
+      <w:proofErr w:type="spellEnd"/>
+      <w:r>
+        <w:t>.</w:t>
+      </w:r>
     </w:p>
     <w:p>
       <w:pPr>
@@ -7130,12 +7422,9 @@
         <w:t xml:space="preserve">Note the checked option “Exclude </w:t>
       </w:r>
       <w:proofErr w:type="spellStart"/>
-      <w:r>
-        <w:t>ga</w:t>
-      </w:r>
       <w:proofErr w:type="gramStart"/>
       <w:r>
-        <w:t>:date</w:t>
+        <w:t>ga:date</w:t>
       </w:r>
       <w:proofErr w:type="spellEnd"/>
       <w:proofErr w:type="gramEnd"/>
@@ -7143,12 +7432,9 @@
         <w:t xml:space="preserve"> dimension …”. The value of the </w:t>
       </w:r>
       <w:proofErr w:type="spellStart"/>
-      <w:r>
-        <w:t>ga</w:t>
-      </w:r>
       <w:proofErr w:type="gramStart"/>
       <w:r>
-        <w:t>:date</w:t>
+        <w:t>ga:date</w:t>
       </w:r>
       <w:proofErr w:type="spellEnd"/>
       <w:proofErr w:type="gramEnd"/>
@@ -7214,73 +7500,71 @@
           <w:sz w:val="12"/>
           <w:szCs w:val="12"/>
         </w:rPr>
-        <w:t>java.util.Date</w:t>
-      </w:r>
-      <w:proofErr w:type="spellEnd"/>
+        <w:t>java.util</w:t>
+      </w:r>
+      <w:proofErr w:type="gramEnd"/>
       <w:r>
         <w:rPr>
           <w:rFonts w:ascii="Courier New" w:hAnsi="Courier New" w:cs="Courier New"/>
           <w:sz w:val="12"/>
           <w:szCs w:val="12"/>
         </w:rPr>
-        <w:t>)</w:t>
-      </w:r>
-      <w:proofErr w:type="spellStart"/>
+        <w:t>.Date</w:t>
+      </w:r>
+      <w:proofErr w:type="spellEnd"/>
       <w:r>
         <w:rPr>
           <w:rFonts w:ascii="Courier New" w:hAnsi="Courier New" w:cs="Courier New"/>
           <w:sz w:val="12"/>
           <w:szCs w:val="12"/>
         </w:rPr>
-        <w:t>globalMap.get</w:t>
-      </w:r>
-      <w:proofErr w:type="spellEnd"/>
-      <w:proofErr w:type="gramEnd"/>
+        <w:t>)</w:t>
+      </w:r>
+      <w:proofErr w:type="spellStart"/>
       <w:r>
         <w:rPr>
           <w:rFonts w:ascii="Courier New" w:hAnsi="Courier New" w:cs="Courier New"/>
           <w:sz w:val="12"/>
           <w:szCs w:val="12"/>
         </w:rPr>
-        <w:t>("tGoogleAnalyticsUnsampledReports_1_CURRENT_DATE")) != null ?  ((</w:t>
-      </w:r>
-      <w:proofErr w:type="spellStart"/>
-      <w:proofErr w:type="gramStart"/>
+        <w:t>globalMap.get</w:t>
+      </w:r>
+      <w:proofErr w:type="spellEnd"/>
       <w:r>
         <w:rPr>
           <w:rFonts w:ascii="Courier New" w:hAnsi="Courier New" w:cs="Courier New"/>
           <w:sz w:val="12"/>
           <w:szCs w:val="12"/>
         </w:rPr>
-        <w:t>java.util.Date</w:t>
-      </w:r>
-      <w:proofErr w:type="spellEnd"/>
+        <w:t>("tGoogleAnalyticsUnsampledReports_1_CURRENT_DATE")) != null ?  ((</w:t>
+      </w:r>
+      <w:proofErr w:type="spellStart"/>
+      <w:proofErr w:type="gramStart"/>
       <w:r>
         <w:rPr>
           <w:rFonts w:ascii="Courier New" w:hAnsi="Courier New" w:cs="Courier New"/>
           <w:sz w:val="12"/>
           <w:szCs w:val="12"/>
         </w:rPr>
-        <w:t>)</w:t>
-      </w:r>
-      <w:proofErr w:type="spellStart"/>
+        <w:t>java.util</w:t>
+      </w:r>
+      <w:proofErr w:type="gramEnd"/>
       <w:r>
         <w:rPr>
           <w:rFonts w:ascii="Courier New" w:hAnsi="Courier New" w:cs="Courier New"/>
           <w:sz w:val="12"/>
           <w:szCs w:val="12"/>
         </w:rPr>
-        <w:t>globalMap.get</w:t>
+        <w:t>.Date</w:t>
       </w:r>
       <w:proofErr w:type="spellEnd"/>
-      <w:proofErr w:type="gramEnd"/>
       <w:r>
         <w:rPr>
           <w:rFonts w:ascii="Courier New" w:hAnsi="Courier New" w:cs="Courier New"/>
           <w:sz w:val="12"/>
           <w:szCs w:val="12"/>
         </w:rPr>
-        <w:t xml:space="preserve">("tGoogleAnalyticsUnsampledReports_1_CURRENT_DATE"))  : </w:t>
+        <w:t>)</w:t>
       </w:r>
       <w:proofErr w:type="spellStart"/>
       <w:r>
@@ -7289,6 +7573,24 @@
           <w:sz w:val="12"/>
           <w:szCs w:val="12"/>
         </w:rPr>
+        <w:t>globalMap.get</w:t>
+      </w:r>
+      <w:proofErr w:type="spellEnd"/>
+      <w:r>
+        <w:rPr>
+          <w:rFonts w:ascii="Courier New" w:hAnsi="Courier New" w:cs="Courier New"/>
+          <w:sz w:val="12"/>
+          <w:szCs w:val="12"/>
+        </w:rPr>
+        <w:t xml:space="preserve">("tGoogleAnalyticsUnsampledReports_1_CURRENT_DATE"))  : </w:t>
+      </w:r>
+      <w:proofErr w:type="spellStart"/>
+      <w:r>
+        <w:rPr>
+          <w:rFonts w:ascii="Courier New" w:hAnsi="Courier New" w:cs="Courier New"/>
+          <w:sz w:val="12"/>
+          <w:szCs w:val="12"/>
+        </w:rPr>
         <w:t>context.report_date</w:t>
       </w:r>
       <w:proofErr w:type="spellEnd"/>
@@ -7313,12 +7615,9 @@
         <w:t xml:space="preserve">The given date for the report (as context parameter) will be replaced by the </w:t>
       </w:r>
       <w:proofErr w:type="spellStart"/>
-      <w:r>
-        <w:t>ga</w:t>
-      </w:r>
       <w:proofErr w:type="gramStart"/>
       <w:r>
-        <w:t>:date</w:t>
+        <w:t>ga:date</w:t>
       </w:r>
       <w:proofErr w:type="spellEnd"/>
       <w:proofErr w:type="gramEnd"/>
@@ -7335,12 +7634,9 @@
         <w:t xml:space="preserve">This makes the import cleverer. For reports does not containing the </w:t>
       </w:r>
       <w:proofErr w:type="spellStart"/>
-      <w:r>
-        <w:t>ga</w:t>
-      </w:r>
       <w:proofErr w:type="gramStart"/>
       <w:r>
-        <w:t>:date</w:t>
+        <w:t>ga:date</w:t>
       </w:r>
       <w:proofErr w:type="spellEnd"/>
       <w:proofErr w:type="gramEnd"/>
@@ -7770,15 +8066,15 @@
               <w:pStyle w:val="TableContents"/>
             </w:pPr>
             <w:r>
-              <w:t xml:space="preserve">This is the amount of data the component fetches at once. The value is used to set the max_rows attribute. </w:t>
+              <w:t xml:space="preserve">This is the amount of data the component fetches at once. The value is used to set the max_rows attribute. max_rows </w:t>
             </w:r>
             <w:proofErr w:type="gramStart"/>
             <w:r>
-              <w:t>max</w:t>
+              <w:t>means</w:t>
             </w:r>
             <w:proofErr w:type="gramEnd"/>
             <w:r>
-              <w:t>_rows means not the absolute amount of data! The component manages setting the start index to get all data. To achieve this, the component iterates as long as the last result set are completely fetched.</w:t>
+              <w:t xml:space="preserve"> not the absolute amount of data! The component manages setting the start index to get all data. To achieve this, the component iterates as long as the last result set are completely fetched.</w:t>
             </w:r>
           </w:p>
         </w:tc>
@@ -7921,7 +8217,7 @@
 </file>
 
 <file path=word/numbering.xml><?xml version="1.0" encoding="utf-8"?>
-<w:numbering xmlns:wpc="http://schemas.microsoft.com/office/word/2010/wordprocessingCanvas" xmlns:mo="http://schemas.microsoft.com/office/mac/office/2008/main" xmlns:mc="http://schemas.openxmlformats.org/markup-compatibility/2006" xmlns:mv="urn:schemas-microsoft-com:mac:vml" xmlns:o="urn:schemas-microsoft-com:office:office" xmlns:r="http://schemas.openxmlformats.org/officeDocument/2006/relationships" xmlns:m="http://schemas.openxmlformats.org/officeDocument/2006/math" xmlns:v="urn:schemas-microsoft-com:vml" xmlns:wp14="http://schemas.microsoft.com/office/word/2010/wordprocessingDrawing" xmlns:wp="http://schemas.openxmlformats.org/drawingml/2006/wordprocessingDrawing" xmlns:w10="urn:schemas-microsoft-com:office:word" xmlns:w="http://schemas.openxmlformats.org/wordprocessingml/2006/main" xmlns:w14="http://schemas.microsoft.com/office/word/2010/wordml" xmlns:wpg="http://schemas.microsoft.com/office/word/2010/wordprocessingGroup" xmlns:wpi="http://schemas.microsoft.com/office/word/2010/wordprocessingInk" xmlns:wne="http://schemas.microsoft.com/office/word/2006/wordml" xmlns:wps="http://schemas.microsoft.com/office/word/2010/wordprocessingShape" mc:Ignorable="w14 wp14">
+<w:numbering xmlns:wpc="http://schemas.microsoft.com/office/word/2010/wordprocessingCanvas" xmlns:mo="http://schemas.microsoft.com/office/mac/office/2008/main" xmlns:mc="http://schemas.openxmlformats.org/markup-compatibility/2006" xmlns:mv="urn:schemas-microsoft-com:mac:vml" xmlns:o="urn:schemas-microsoft-com:office:office" xmlns:r="http://schemas.openxmlformats.org/officeDocument/2006/relationships" xmlns:m="http://schemas.openxmlformats.org/officeDocument/2006/math" xmlns:v="urn:schemas-microsoft-com:vml" xmlns:wp14="http://schemas.microsoft.com/office/word/2010/wordprocessingDrawing" xmlns:wp="http://schemas.openxmlformats.org/drawingml/2006/wordprocessingDrawing" xmlns:w10="urn:schemas-microsoft-com:office:word" xmlns:w="http://schemas.openxmlformats.org/wordprocessingml/2006/main" xmlns:w14="http://schemas.microsoft.com/office/word/2010/wordml" xmlns:w15="http://schemas.microsoft.com/office/word/2012/wordml" xmlns:wpg="http://schemas.microsoft.com/office/word/2010/wordprocessingGroup" xmlns:wpi="http://schemas.microsoft.com/office/word/2010/wordprocessingInk" xmlns:wne="http://schemas.microsoft.com/office/word/2006/wordml" xmlns:wps="http://schemas.microsoft.com/office/word/2010/wordprocessingShape" mc:Ignorable="w14 w15 wp14">
   <w:abstractNum w:abstractNumId="0">
     <w:nsid w:val="00000001"/>
     <w:multiLevelType w:val="multilevel"/>
@@ -7942,6 +8238,7 @@
     <w:lvl w:ilvl="1">
       <w:start w:val="1"/>
       <w:numFmt w:val="none"/>
+      <w:pStyle w:val="Heading2"/>
       <w:suff w:val="nothing"/>
       <w:lvlText w:val=""/>
       <w:lvlJc w:val="left"/>
@@ -8372,7 +8669,7 @@
 </file>
 
 <file path=word/styles.xml><?xml version="1.0" encoding="utf-8"?>
-<w:styles xmlns:mc="http://schemas.openxmlformats.org/markup-compatibility/2006" xmlns:r="http://schemas.openxmlformats.org/officeDocument/2006/relationships" xmlns:w="http://schemas.openxmlformats.org/wordprocessingml/2006/main" xmlns:w14="http://schemas.microsoft.com/office/word/2010/wordml" mc:Ignorable="w14">
+<w:styles xmlns:mc="http://schemas.openxmlformats.org/markup-compatibility/2006" xmlns:r="http://schemas.openxmlformats.org/officeDocument/2006/relationships" xmlns:w="http://schemas.openxmlformats.org/wordprocessingml/2006/main" xmlns:w14="http://schemas.microsoft.com/office/word/2010/wordml" xmlns:w15="http://schemas.microsoft.com/office/word/2012/wordml" mc:Ignorable="w14 w15">
   <w:docDefaults>
     <w:rPrDefault>
       <w:rPr>
@@ -8382,146 +8679,389 @@
     </w:rPrDefault>
     <w:pPrDefault/>
   </w:docDefaults>
-  <w:latentStyles w:defLockedState="0" w:defUIPriority="99" w:defSemiHidden="1" w:defUnhideWhenUsed="1" w:defQFormat="0" w:count="276">
-    <w:lsdException w:name="Normal" w:semiHidden="0" w:uiPriority="0" w:unhideWhenUsed="0" w:qFormat="1"/>
-    <w:lsdException w:name="heading 1" w:semiHidden="0" w:uiPriority="9" w:unhideWhenUsed="0" w:qFormat="1"/>
-    <w:lsdException w:name="heading 2" w:semiHidden="0" w:uiPriority="9" w:unhideWhenUsed="0" w:qFormat="1"/>
-    <w:lsdException w:name="heading 3" w:uiPriority="9" w:qFormat="1"/>
-    <w:lsdException w:name="heading 4" w:uiPriority="9" w:qFormat="1"/>
-    <w:lsdException w:name="heading 5" w:uiPriority="9" w:qFormat="1"/>
-    <w:lsdException w:name="heading 6" w:uiPriority="9" w:qFormat="1"/>
-    <w:lsdException w:name="heading 7" w:uiPriority="9" w:qFormat="1"/>
-    <w:lsdException w:name="heading 8" w:uiPriority="9" w:qFormat="1"/>
-    <w:lsdException w:name="heading 9" w:uiPriority="9" w:qFormat="1"/>
-    <w:lsdException w:name="toc 1" w:uiPriority="39"/>
-    <w:lsdException w:name="toc 2" w:uiPriority="39"/>
-    <w:lsdException w:name="toc 3" w:uiPriority="39"/>
-    <w:lsdException w:name="toc 4" w:uiPriority="39"/>
-    <w:lsdException w:name="toc 5" w:uiPriority="39"/>
-    <w:lsdException w:name="toc 6" w:uiPriority="39"/>
-    <w:lsdException w:name="toc 7" w:uiPriority="39"/>
-    <w:lsdException w:name="toc 8" w:uiPriority="39"/>
-    <w:lsdException w:name="toc 9" w:uiPriority="39"/>
-    <w:lsdException w:name="caption" w:uiPriority="35" w:qFormat="1"/>
-    <w:lsdException w:name="Title" w:semiHidden="0" w:uiPriority="10" w:unhideWhenUsed="0" w:qFormat="1"/>
-    <w:lsdException w:name="Default Paragraph Font" w:uiPriority="1"/>
-    <w:lsdException w:name="Subtitle" w:semiHidden="0" w:uiPriority="11" w:unhideWhenUsed="0" w:qFormat="1"/>
-    <w:lsdException w:name="Strong" w:semiHidden="0" w:uiPriority="22" w:unhideWhenUsed="0" w:qFormat="1"/>
-    <w:lsdException w:name="Emphasis" w:semiHidden="0" w:uiPriority="20" w:unhideWhenUsed="0" w:qFormat="1"/>
-    <w:lsdException w:name="Table Grid" w:semiHidden="0" w:uiPriority="59" w:unhideWhenUsed="0"/>
-    <w:lsdException w:name="Placeholder Text" w:unhideWhenUsed="0"/>
-    <w:lsdException w:name="No Spacing" w:semiHidden="0" w:uiPriority="1" w:unhideWhenUsed="0" w:qFormat="1"/>
-    <w:lsdException w:name="Light Shading" w:semiHidden="0" w:uiPriority="60" w:unhideWhenUsed="0"/>
-    <w:lsdException w:name="Light List" w:semiHidden="0" w:uiPriority="61" w:unhideWhenUsed="0"/>
-    <w:lsdException w:name="Light Grid" w:semiHidden="0" w:uiPriority="62" w:unhideWhenUsed="0"/>
-    <w:lsdException w:name="Medium Shading 1" w:semiHidden="0" w:uiPriority="63" w:unhideWhenUsed="0"/>
-    <w:lsdException w:name="Medium Shading 2" w:semiHidden="0" w:uiPriority="64" w:unhideWhenUsed="0"/>
-    <w:lsdException w:name="Medium List 1" w:semiHidden="0" w:uiPriority="65" w:unhideWhenUsed="0"/>
-    <w:lsdException w:name="Medium List 2" w:semiHidden="0" w:uiPriority="66" w:unhideWhenUsed="0"/>
-    <w:lsdException w:name="Medium Grid 1" w:semiHidden="0" w:uiPriority="67" w:unhideWhenUsed="0"/>
-    <w:lsdException w:name="Medium Grid 2" w:semiHidden="0" w:uiPriority="68" w:unhideWhenUsed="0"/>
-    <w:lsdException w:name="Medium Grid 3" w:semiHidden="0" w:uiPriority="69" w:unhideWhenUsed="0"/>
-    <w:lsdException w:name="Dark List" w:semiHidden="0" w:uiPriority="70" w:unhideWhenUsed="0"/>
-    <w:lsdException w:name="Colorful Shading" w:semiHidden="0" w:uiPriority="71" w:unhideWhenUsed="0"/>
-    <w:lsdException w:name="Colorful List" w:semiHidden="0" w:uiPriority="72" w:unhideWhenUsed="0"/>
-    <w:lsdException w:name="Colorful Grid" w:semiHidden="0" w:uiPriority="73" w:unhideWhenUsed="0"/>
-    <w:lsdException w:name="Light Shading Accent 1" w:semiHidden="0" w:uiPriority="60" w:unhideWhenUsed="0"/>
-    <w:lsdException w:name="Light List Accent 1" w:semiHidden="0" w:uiPriority="61" w:unhideWhenUsed="0"/>
-    <w:lsdException w:name="Light Grid Accent 1" w:semiHidden="0" w:uiPriority="62" w:unhideWhenUsed="0"/>
-    <w:lsdException w:name="Medium Shading 1 Accent 1" w:semiHidden="0" w:uiPriority="63" w:unhideWhenUsed="0"/>
-    <w:lsdException w:name="Medium Shading 2 Accent 1" w:semiHidden="0" w:uiPriority="64" w:unhideWhenUsed="0"/>
-    <w:lsdException w:name="Medium List 1 Accent 1" w:semiHidden="0" w:uiPriority="65" w:unhideWhenUsed="0"/>
-    <w:lsdException w:name="Revision" w:unhideWhenUsed="0"/>
-    <w:lsdException w:name="List Paragraph" w:semiHidden="0" w:uiPriority="34" w:unhideWhenUsed="0" w:qFormat="1"/>
-    <w:lsdException w:name="Quote" w:semiHidden="0" w:uiPriority="29" w:unhideWhenUsed="0" w:qFormat="1"/>
-    <w:lsdException w:name="Intense Quote" w:semiHidden="0" w:uiPriority="30" w:unhideWhenUsed="0" w:qFormat="1"/>
-    <w:lsdException w:name="Medium List 2 Accent 1" w:semiHidden="0" w:uiPriority="66" w:unhideWhenUsed="0"/>
-    <w:lsdException w:name="Medium Grid 1 Accent 1" w:semiHidden="0" w:uiPriority="67" w:unhideWhenUsed="0"/>
-    <w:lsdException w:name="Medium Grid 2 Accent 1" w:semiHidden="0" w:uiPriority="68" w:unhideWhenUsed="0"/>
-    <w:lsdException w:name="Medium Grid 3 Accent 1" w:semiHidden="0" w:uiPriority="69" w:unhideWhenUsed="0"/>
-    <w:lsdException w:name="Dark List Accent 1" w:semiHidden="0" w:uiPriority="70" w:unhideWhenUsed="0"/>
-    <w:lsdException w:name="Colorful Shading Accent 1" w:semiHidden="0" w:uiPriority="71" w:unhideWhenUsed="0"/>
-    <w:lsdException w:name="Colorful List Accent 1" w:semiHidden="0" w:uiPriority="72" w:unhideWhenUsed="0"/>
-    <w:lsdException w:name="Colorful Grid Accent 1" w:semiHidden="0" w:uiPriority="73" w:unhideWhenUsed="0"/>
-    <w:lsdException w:name="Light Shading Accent 2" w:semiHidden="0" w:uiPriority="60" w:unhideWhenUsed="0"/>
-    <w:lsdException w:name="Light List Accent 2" w:semiHidden="0" w:uiPriority="61" w:unhideWhenUsed="0"/>
-    <w:lsdException w:name="Light Grid Accent 2" w:semiHidden="0" w:uiPriority="62" w:unhideWhenUsed="0"/>
-    <w:lsdException w:name="Medium Shading 1 Accent 2" w:semiHidden="0" w:uiPriority="63" w:unhideWhenUsed="0"/>
-    <w:lsdException w:name="Medium Shading 2 Accent 2" w:semiHidden="0" w:uiPriority="64" w:unhideWhenUsed="0"/>
-    <w:lsdException w:name="Medium List 1 Accent 2" w:semiHidden="0" w:uiPriority="65" w:unhideWhenUsed="0"/>
-    <w:lsdException w:name="Medium List 2 Accent 2" w:semiHidden="0" w:uiPriority="66" w:unhideWhenUsed="0"/>
-    <w:lsdException w:name="Medium Grid 1 Accent 2" w:semiHidden="0" w:uiPriority="67" w:unhideWhenUsed="0"/>
-    <w:lsdException w:name="Medium Grid 2 Accent 2" w:semiHidden="0" w:uiPriority="68" w:unhideWhenUsed="0"/>
-    <w:lsdException w:name="Medium Grid 3 Accent 2" w:semiHidden="0" w:uiPriority="69" w:unhideWhenUsed="0"/>
-    <w:lsdException w:name="Dark List Accent 2" w:semiHidden="0" w:uiPriority="70" w:unhideWhenUsed="0"/>
-    <w:lsdException w:name="Colorful Shading Accent 2" w:semiHidden="0" w:uiPriority="71" w:unhideWhenUsed="0"/>
-    <w:lsdException w:name="Colorful List Accent 2" w:semiHidden="0" w:uiPriority="72" w:unhideWhenUsed="0"/>
-    <w:lsdException w:name="Colorful Grid Accent 2" w:semiHidden="0" w:uiPriority="73" w:unhideWhenUsed="0"/>
-    <w:lsdException w:name="Light Shading Accent 3" w:semiHidden="0" w:uiPriority="60" w:unhideWhenUsed="0"/>
-    <w:lsdException w:name="Light List Accent 3" w:semiHidden="0" w:uiPriority="61" w:unhideWhenUsed="0"/>
-    <w:lsdException w:name="Light Grid Accent 3" w:semiHidden="0" w:uiPriority="62" w:unhideWhenUsed="0"/>
-    <w:lsdException w:name="Medium Shading 1 Accent 3" w:semiHidden="0" w:uiPriority="63" w:unhideWhenUsed="0"/>
-    <w:lsdException w:name="Medium Shading 2 Accent 3" w:semiHidden="0" w:uiPriority="64" w:unhideWhenUsed="0"/>
-    <w:lsdException w:name="Medium List 1 Accent 3" w:semiHidden="0" w:uiPriority="65" w:unhideWhenUsed="0"/>
-    <w:lsdException w:name="Medium List 2 Accent 3" w:semiHidden="0" w:uiPriority="66" w:unhideWhenUsed="0"/>
-    <w:lsdException w:name="Medium Grid 1 Accent 3" w:semiHidden="0" w:uiPriority="67" w:unhideWhenUsed="0"/>
-    <w:lsdException w:name="Medium Grid 2 Accent 3" w:semiHidden="0" w:uiPriority="68" w:unhideWhenUsed="0"/>
-    <w:lsdException w:name="Medium Grid 3 Accent 3" w:semiHidden="0" w:uiPriority="69" w:unhideWhenUsed="0"/>
-    <w:lsdException w:name="Dark List Accent 3" w:semiHidden="0" w:uiPriority="70" w:unhideWhenUsed="0"/>
-    <w:lsdException w:name="Colorful Shading Accent 3" w:semiHidden="0" w:uiPriority="71" w:unhideWhenUsed="0"/>
-    <w:lsdException w:name="Colorful List Accent 3" w:semiHidden="0" w:uiPriority="72" w:unhideWhenUsed="0"/>
-    <w:lsdException w:name="Colorful Grid Accent 3" w:semiHidden="0" w:uiPriority="73" w:unhideWhenUsed="0"/>
-    <w:lsdException w:name="Light Shading Accent 4" w:semiHidden="0" w:uiPriority="60" w:unhideWhenUsed="0"/>
-    <w:lsdException w:name="Light List Accent 4" w:semiHidden="0" w:uiPriority="61" w:unhideWhenUsed="0"/>
-    <w:lsdException w:name="Light Grid Accent 4" w:semiHidden="0" w:uiPriority="62" w:unhideWhenUsed="0"/>
-    <w:lsdException w:name="Medium Shading 1 Accent 4" w:semiHidden="0" w:uiPriority="63" w:unhideWhenUsed="0"/>
-    <w:lsdException w:name="Medium Shading 2 Accent 4" w:semiHidden="0" w:uiPriority="64" w:unhideWhenUsed="0"/>
-    <w:lsdException w:name="Medium List 1 Accent 4" w:semiHidden="0" w:uiPriority="65" w:unhideWhenUsed="0"/>
-    <w:lsdException w:name="Medium List 2 Accent 4" w:semiHidden="0" w:uiPriority="66" w:unhideWhenUsed="0"/>
-    <w:lsdException w:name="Medium Grid 1 Accent 4" w:semiHidden="0" w:uiPriority="67" w:unhideWhenUsed="0"/>
-    <w:lsdException w:name="Medium Grid 2 Accent 4" w:semiHidden="0" w:uiPriority="68" w:unhideWhenUsed="0"/>
-    <w:lsdException w:name="Medium Grid 3 Accent 4" w:semiHidden="0" w:uiPriority="69" w:unhideWhenUsed="0"/>
-    <w:lsdException w:name="Dark List Accent 4" w:semiHidden="0" w:uiPriority="70" w:unhideWhenUsed="0"/>
-    <w:lsdException w:name="Colorful Shading Accent 4" w:semiHidden="0" w:uiPriority="71" w:unhideWhenUsed="0"/>
-    <w:lsdException w:name="Colorful List Accent 4" w:semiHidden="0" w:uiPriority="72" w:unhideWhenUsed="0"/>
-    <w:lsdException w:name="Colorful Grid Accent 4" w:semiHidden="0" w:uiPriority="73" w:unhideWhenUsed="0"/>
-    <w:lsdException w:name="Light Shading Accent 5" w:semiHidden="0" w:uiPriority="60" w:unhideWhenUsed="0"/>
-    <w:lsdException w:name="Light List Accent 5" w:semiHidden="0" w:uiPriority="61" w:unhideWhenUsed="0"/>
-    <w:lsdException w:name="Light Grid Accent 5" w:semiHidden="0" w:uiPriority="62" w:unhideWhenUsed="0"/>
-    <w:lsdException w:name="Medium Shading 1 Accent 5" w:semiHidden="0" w:uiPriority="63" w:unhideWhenUsed="0"/>
-    <w:lsdException w:name="Medium Shading 2 Accent 5" w:semiHidden="0" w:uiPriority="64" w:unhideWhenUsed="0"/>
-    <w:lsdException w:name="Medium List 1 Accent 5" w:semiHidden="0" w:uiPriority="65" w:unhideWhenUsed="0"/>
-    <w:lsdException w:name="Medium List 2 Accent 5" w:semiHidden="0" w:uiPriority="66" w:unhideWhenUsed="0"/>
-    <w:lsdException w:name="Medium Grid 1 Accent 5" w:semiHidden="0" w:uiPriority="67" w:unhideWhenUsed="0"/>
-    <w:lsdException w:name="Medium Grid 2 Accent 5" w:semiHidden="0" w:uiPriority="68" w:unhideWhenUsed="0"/>
-    <w:lsdException w:name="Medium Grid 3 Accent 5" w:semiHidden="0" w:uiPriority="69" w:unhideWhenUsed="0"/>
-    <w:lsdException w:name="Dark List Accent 5" w:semiHidden="0" w:uiPriority="70" w:unhideWhenUsed="0"/>
-    <w:lsdException w:name="Colorful Shading Accent 5" w:semiHidden="0" w:uiPriority="71" w:unhideWhenUsed="0"/>
-    <w:lsdException w:name="Colorful List Accent 5" w:semiHidden="0" w:uiPriority="72" w:unhideWhenUsed="0"/>
-    <w:lsdException w:name="Colorful Grid Accent 5" w:semiHidden="0" w:uiPriority="73" w:unhideWhenUsed="0"/>
-    <w:lsdException w:name="Light Shading Accent 6" w:semiHidden="0" w:uiPriority="60" w:unhideWhenUsed="0"/>
-    <w:lsdException w:name="Light List Accent 6" w:semiHidden="0" w:uiPriority="61" w:unhideWhenUsed="0"/>
-    <w:lsdException w:name="Light Grid Accent 6" w:semiHidden="0" w:uiPriority="62" w:unhideWhenUsed="0"/>
-    <w:lsdException w:name="Medium Shading 1 Accent 6" w:semiHidden="0" w:uiPriority="63" w:unhideWhenUsed="0"/>
-    <w:lsdException w:name="Medium Shading 2 Accent 6" w:semiHidden="0" w:uiPriority="64" w:unhideWhenUsed="0"/>
-    <w:lsdException w:name="Medium List 1 Accent 6" w:semiHidden="0" w:uiPriority="65" w:unhideWhenUsed="0"/>
-    <w:lsdException w:name="Medium List 2 Accent 6" w:semiHidden="0" w:uiPriority="66" w:unhideWhenUsed="0"/>
-    <w:lsdException w:name="Medium Grid 1 Accent 6" w:semiHidden="0" w:uiPriority="67" w:unhideWhenUsed="0"/>
-    <w:lsdException w:name="Medium Grid 2 Accent 6" w:semiHidden="0" w:uiPriority="68" w:unhideWhenUsed="0"/>
-    <w:lsdException w:name="Medium Grid 3 Accent 6" w:semiHidden="0" w:uiPriority="69" w:unhideWhenUsed="0"/>
-    <w:lsdException w:name="Dark List Accent 6" w:semiHidden="0" w:uiPriority="70" w:unhideWhenUsed="0"/>
-    <w:lsdException w:name="Colorful Shading Accent 6" w:semiHidden="0" w:uiPriority="71" w:unhideWhenUsed="0"/>
-    <w:lsdException w:name="Colorful List Accent 6" w:semiHidden="0" w:uiPriority="72" w:unhideWhenUsed="0"/>
-    <w:lsdException w:name="Colorful Grid Accent 6" w:semiHidden="0" w:uiPriority="73" w:unhideWhenUsed="0"/>
-    <w:lsdException w:name="Subtle Emphasis" w:semiHidden="0" w:uiPriority="19" w:unhideWhenUsed="0" w:qFormat="1"/>
-    <w:lsdException w:name="Intense Emphasis" w:semiHidden="0" w:uiPriority="21" w:unhideWhenUsed="0" w:qFormat="1"/>
-    <w:lsdException w:name="Subtle Reference" w:semiHidden="0" w:uiPriority="31" w:unhideWhenUsed="0" w:qFormat="1"/>
-    <w:lsdException w:name="Intense Reference" w:semiHidden="0" w:uiPriority="32" w:unhideWhenUsed="0" w:qFormat="1"/>
-    <w:lsdException w:name="Book Title" w:semiHidden="0" w:uiPriority="33" w:unhideWhenUsed="0" w:qFormat="1"/>
-    <w:lsdException w:name="Bibliography" w:uiPriority="37"/>
-    <w:lsdException w:name="TOC Heading" w:uiPriority="39" w:qFormat="1"/>
+  <w:latentStyles w:defLockedState="0" w:defUIPriority="99" w:defSemiHidden="0" w:defUnhideWhenUsed="0" w:defQFormat="0" w:count="380">
+    <w:lsdException w:name="Normal" w:uiPriority="0" w:qFormat="1"/>
+    <w:lsdException w:name="heading 1" w:uiPriority="9" w:qFormat="1"/>
+    <w:lsdException w:name="heading 2" w:uiPriority="9" w:qFormat="1"/>
+    <w:lsdException w:name="heading 3" w:semiHidden="1" w:uiPriority="9" w:unhideWhenUsed="1" w:qFormat="1"/>
+    <w:lsdException w:name="heading 4" w:semiHidden="1" w:uiPriority="9" w:unhideWhenUsed="1" w:qFormat="1"/>
+    <w:lsdException w:name="heading 5" w:semiHidden="1" w:uiPriority="9" w:unhideWhenUsed="1" w:qFormat="1"/>
+    <w:lsdException w:name="heading 6" w:semiHidden="1" w:uiPriority="9" w:unhideWhenUsed="1" w:qFormat="1"/>
+    <w:lsdException w:name="heading 7" w:semiHidden="1" w:uiPriority="9" w:unhideWhenUsed="1" w:qFormat="1"/>
+    <w:lsdException w:name="heading 8" w:semiHidden="1" w:uiPriority="9" w:unhideWhenUsed="1" w:qFormat="1"/>
+    <w:lsdException w:name="heading 9" w:semiHidden="1" w:uiPriority="9" w:unhideWhenUsed="1" w:qFormat="1"/>
+    <w:lsdException w:name="index 1" w:semiHidden="1" w:unhideWhenUsed="1"/>
+    <w:lsdException w:name="index 2" w:semiHidden="1" w:unhideWhenUsed="1"/>
+    <w:lsdException w:name="index 3" w:semiHidden="1" w:unhideWhenUsed="1"/>
+    <w:lsdException w:name="index 4" w:semiHidden="1" w:unhideWhenUsed="1"/>
+    <w:lsdException w:name="index 5" w:semiHidden="1" w:unhideWhenUsed="1"/>
+    <w:lsdException w:name="index 6" w:semiHidden="1" w:unhideWhenUsed="1"/>
+    <w:lsdException w:name="index 7" w:semiHidden="1" w:unhideWhenUsed="1"/>
+    <w:lsdException w:name="index 8" w:semiHidden="1" w:unhideWhenUsed="1"/>
+    <w:lsdException w:name="index 9" w:semiHidden="1" w:unhideWhenUsed="1"/>
+    <w:lsdException w:name="toc 1" w:semiHidden="1" w:uiPriority="39" w:unhideWhenUsed="1"/>
+    <w:lsdException w:name="toc 2" w:semiHidden="1" w:uiPriority="39" w:unhideWhenUsed="1"/>
+    <w:lsdException w:name="toc 3" w:semiHidden="1" w:uiPriority="39" w:unhideWhenUsed="1"/>
+    <w:lsdException w:name="toc 4" w:semiHidden="1" w:uiPriority="39" w:unhideWhenUsed="1"/>
+    <w:lsdException w:name="toc 5" w:semiHidden="1" w:uiPriority="39" w:unhideWhenUsed="1"/>
+    <w:lsdException w:name="toc 6" w:semiHidden="1" w:uiPriority="39" w:unhideWhenUsed="1"/>
+    <w:lsdException w:name="toc 7" w:semiHidden="1" w:uiPriority="39" w:unhideWhenUsed="1"/>
+    <w:lsdException w:name="toc 8" w:semiHidden="1" w:uiPriority="39" w:unhideWhenUsed="1"/>
+    <w:lsdException w:name="toc 9" w:semiHidden="1" w:uiPriority="39" w:unhideWhenUsed="1"/>
+    <w:lsdException w:name="Normal Indent" w:semiHidden="1" w:unhideWhenUsed="1"/>
+    <w:lsdException w:name="footnote text" w:semiHidden="1" w:unhideWhenUsed="1"/>
+    <w:lsdException w:name="annotation text" w:semiHidden="1" w:unhideWhenUsed="1"/>
+    <w:lsdException w:name="header" w:semiHidden="1" w:unhideWhenUsed="1"/>
+    <w:lsdException w:name="footer" w:semiHidden="1" w:unhideWhenUsed="1"/>
+    <w:lsdException w:name="index heading" w:semiHidden="1" w:unhideWhenUsed="1"/>
+    <w:lsdException w:name="caption" w:semiHidden="1" w:uiPriority="35" w:unhideWhenUsed="1" w:qFormat="1"/>
+    <w:lsdException w:name="table of figures" w:semiHidden="1" w:unhideWhenUsed="1"/>
+    <w:lsdException w:name="envelope address" w:semiHidden="1" w:unhideWhenUsed="1"/>
+    <w:lsdException w:name="envelope return" w:semiHidden="1" w:unhideWhenUsed="1"/>
+    <w:lsdException w:name="footnote reference" w:semiHidden="1" w:unhideWhenUsed="1"/>
+    <w:lsdException w:name="annotation reference" w:semiHidden="1" w:unhideWhenUsed="1"/>
+    <w:lsdException w:name="line number" w:semiHidden="1" w:unhideWhenUsed="1"/>
+    <w:lsdException w:name="page number" w:semiHidden="1" w:unhideWhenUsed="1"/>
+    <w:lsdException w:name="endnote reference" w:semiHidden="1" w:unhideWhenUsed="1"/>
+    <w:lsdException w:name="endnote text" w:semiHidden="1" w:unhideWhenUsed="1"/>
+    <w:lsdException w:name="table of authorities" w:semiHidden="1" w:unhideWhenUsed="1"/>
+    <w:lsdException w:name="macro" w:semiHidden="1" w:unhideWhenUsed="1"/>
+    <w:lsdException w:name="toa heading" w:semiHidden="1" w:unhideWhenUsed="1"/>
+    <w:lsdException w:name="List" w:semiHidden="1" w:unhideWhenUsed="1"/>
+    <w:lsdException w:name="List Bullet" w:semiHidden="1" w:unhideWhenUsed="1"/>
+    <w:lsdException w:name="List Number" w:semiHidden="1" w:unhideWhenUsed="1"/>
+    <w:lsdException w:name="List 2" w:semiHidden="1" w:unhideWhenUsed="1"/>
+    <w:lsdException w:name="List 3" w:semiHidden="1" w:unhideWhenUsed="1"/>
+    <w:lsdException w:name="List 4" w:semiHidden="1" w:unhideWhenUsed="1"/>
+    <w:lsdException w:name="List 5" w:semiHidden="1" w:unhideWhenUsed="1"/>
+    <w:lsdException w:name="List Bullet 2" w:semiHidden="1" w:unhideWhenUsed="1"/>
+    <w:lsdException w:name="List Bullet 3" w:semiHidden="1" w:unhideWhenUsed="1"/>
+    <w:lsdException w:name="List Bullet 4" w:semiHidden="1" w:unhideWhenUsed="1"/>
+    <w:lsdException w:name="List Bullet 5" w:semiHidden="1" w:unhideWhenUsed="1"/>
+    <w:lsdException w:name="List Number 2" w:semiHidden="1" w:unhideWhenUsed="1"/>
+    <w:lsdException w:name="List Number 3" w:semiHidden="1" w:unhideWhenUsed="1"/>
+    <w:lsdException w:name="List Number 4" w:semiHidden="1" w:unhideWhenUsed="1"/>
+    <w:lsdException w:name="List Number 5" w:semiHidden="1" w:unhideWhenUsed="1"/>
+    <w:lsdException w:name="Title" w:uiPriority="10" w:qFormat="1"/>
+    <w:lsdException w:name="Closing" w:semiHidden="1" w:unhideWhenUsed="1"/>
+    <w:lsdException w:name="Signature" w:semiHidden="1" w:unhideWhenUsed="1"/>
+    <w:lsdException w:name="Default Paragraph Font" w:semiHidden="1" w:uiPriority="1" w:unhideWhenUsed="1"/>
+    <w:lsdException w:name="Body Text" w:semiHidden="1" w:unhideWhenUsed="1"/>
+    <w:lsdException w:name="Body Text Indent" w:semiHidden="1" w:unhideWhenUsed="1"/>
+    <w:lsdException w:name="List Continue" w:semiHidden="1" w:unhideWhenUsed="1"/>
+    <w:lsdException w:name="List Continue 2" w:semiHidden="1" w:unhideWhenUsed="1"/>
+    <w:lsdException w:name="List Continue 3" w:semiHidden="1" w:unhideWhenUsed="1"/>
+    <w:lsdException w:name="List Continue 4" w:semiHidden="1" w:unhideWhenUsed="1"/>
+    <w:lsdException w:name="List Continue 5" w:semiHidden="1" w:unhideWhenUsed="1"/>
+    <w:lsdException w:name="Message Header" w:semiHidden="1" w:unhideWhenUsed="1"/>
+    <w:lsdException w:name="Subtitle" w:uiPriority="11" w:qFormat="1"/>
+    <w:lsdException w:name="Salutation" w:semiHidden="1" w:unhideWhenUsed="1"/>
+    <w:lsdException w:name="Date" w:semiHidden="1" w:unhideWhenUsed="1"/>
+    <w:lsdException w:name="Body Text First Indent" w:semiHidden="1" w:unhideWhenUsed="1"/>
+    <w:lsdException w:name="Body Text First Indent 2" w:semiHidden="1" w:unhideWhenUsed="1"/>
+    <w:lsdException w:name="Note Heading" w:semiHidden="1" w:unhideWhenUsed="1"/>
+    <w:lsdException w:name="Body Text 2" w:semiHidden="1" w:unhideWhenUsed="1"/>
+    <w:lsdException w:name="Body Text 3" w:semiHidden="1" w:unhideWhenUsed="1"/>
+    <w:lsdException w:name="Body Text Indent 2" w:semiHidden="1" w:unhideWhenUsed="1"/>
+    <w:lsdException w:name="Body Text Indent 3" w:semiHidden="1" w:unhideWhenUsed="1"/>
+    <w:lsdException w:name="Block Text" w:semiHidden="1" w:unhideWhenUsed="1"/>
+    <w:lsdException w:name="Hyperlink" w:semiHidden="1" w:unhideWhenUsed="1"/>
+    <w:lsdException w:name="FollowedHyperlink" w:semiHidden="1" w:unhideWhenUsed="1"/>
+    <w:lsdException w:name="Strong" w:uiPriority="22" w:qFormat="1"/>
+    <w:lsdException w:name="Emphasis" w:uiPriority="20" w:qFormat="1"/>
+    <w:lsdException w:name="Document Map" w:semiHidden="1" w:unhideWhenUsed="1"/>
+    <w:lsdException w:name="Plain Text" w:semiHidden="1" w:unhideWhenUsed="1"/>
+    <w:lsdException w:name="E-mail Signature" w:semiHidden="1" w:unhideWhenUsed="1"/>
+    <w:lsdException w:name="HTML Top of Form" w:semiHidden="1" w:unhideWhenUsed="1"/>
+    <w:lsdException w:name="HTML Bottom of Form" w:semiHidden="1" w:unhideWhenUsed="1"/>
+    <w:lsdException w:name="Normal (Web)" w:semiHidden="1" w:unhideWhenUsed="1"/>
+    <w:lsdException w:name="HTML Acronym" w:semiHidden="1" w:unhideWhenUsed="1"/>
+    <w:lsdException w:name="HTML Address" w:semiHidden="1" w:unhideWhenUsed="1"/>
+    <w:lsdException w:name="HTML Cite" w:semiHidden="1" w:unhideWhenUsed="1"/>
+    <w:lsdException w:name="HTML Code" w:semiHidden="1" w:unhideWhenUsed="1"/>
+    <w:lsdException w:name="HTML Definition" w:semiHidden="1" w:unhideWhenUsed="1"/>
+    <w:lsdException w:name="HTML Keyboard" w:semiHidden="1" w:unhideWhenUsed="1"/>
+    <w:lsdException w:name="HTML Preformatted" w:semiHidden="1" w:unhideWhenUsed="1"/>
+    <w:lsdException w:name="HTML Sample" w:semiHidden="1" w:unhideWhenUsed="1"/>
+    <w:lsdException w:name="HTML Typewriter" w:semiHidden="1" w:unhideWhenUsed="1"/>
+    <w:lsdException w:name="HTML Variable" w:semiHidden="1" w:unhideWhenUsed="1"/>
+    <w:lsdException w:name="Normal Table" w:semiHidden="1" w:unhideWhenUsed="1"/>
+    <w:lsdException w:name="annotation subject" w:semiHidden="1" w:unhideWhenUsed="1"/>
+    <w:lsdException w:name="No List" w:semiHidden="1" w:unhideWhenUsed="1"/>
+    <w:lsdException w:name="Outline List 1" w:semiHidden="1" w:unhideWhenUsed="1"/>
+    <w:lsdException w:name="Outline List 2" w:semiHidden="1" w:unhideWhenUsed="1"/>
+    <w:lsdException w:name="Outline List 3" w:semiHidden="1" w:unhideWhenUsed="1"/>
+    <w:lsdException w:name="Table Simple 1" w:semiHidden="1" w:unhideWhenUsed="1"/>
+    <w:lsdException w:name="Table Simple 2" w:semiHidden="1" w:unhideWhenUsed="1"/>
+    <w:lsdException w:name="Table Simple 3" w:semiHidden="1" w:unhideWhenUsed="1"/>
+    <w:lsdException w:name="Table Classic 1" w:semiHidden="1" w:unhideWhenUsed="1"/>
+    <w:lsdException w:name="Table Classic 2" w:semiHidden="1" w:unhideWhenUsed="1"/>
+    <w:lsdException w:name="Table Classic 3" w:semiHidden="1" w:unhideWhenUsed="1"/>
+    <w:lsdException w:name="Table Classic 4" w:semiHidden="1" w:unhideWhenUsed="1"/>
+    <w:lsdException w:name="Table Colorful 1" w:semiHidden="1" w:unhideWhenUsed="1"/>
+    <w:lsdException w:name="Table Colorful 2" w:semiHidden="1" w:unhideWhenUsed="1"/>
+    <w:lsdException w:name="Table Colorful 3" w:semiHidden="1" w:unhideWhenUsed="1"/>
+    <w:lsdException w:name="Table Columns 1" w:semiHidden="1" w:unhideWhenUsed="1"/>
+    <w:lsdException w:name="Table Columns 2" w:semiHidden="1" w:unhideWhenUsed="1"/>
+    <w:lsdException w:name="Table Columns 3" w:semiHidden="1" w:unhideWhenUsed="1"/>
+    <w:lsdException w:name="Table Columns 4" w:semiHidden="1" w:unhideWhenUsed="1"/>
+    <w:lsdException w:name="Table Columns 5" w:semiHidden="1" w:unhideWhenUsed="1"/>
+    <w:lsdException w:name="Table Grid 1" w:semiHidden="1" w:unhideWhenUsed="1"/>
+    <w:lsdException w:name="Table Grid 2" w:semiHidden="1" w:unhideWhenUsed="1"/>
+    <w:lsdException w:name="Table Grid 3" w:semiHidden="1" w:unhideWhenUsed="1"/>
+    <w:lsdException w:name="Table Grid 4" w:semiHidden="1" w:unhideWhenUsed="1"/>
+    <w:lsdException w:name="Table Grid 5" w:semiHidden="1" w:unhideWhenUsed="1"/>
+    <w:lsdException w:name="Table Grid 6" w:semiHidden="1" w:unhideWhenUsed="1"/>
+    <w:lsdException w:name="Table Grid 7" w:semiHidden="1" w:unhideWhenUsed="1"/>
+    <w:lsdException w:name="Table Grid 8" w:semiHidden="1" w:unhideWhenUsed="1"/>
+    <w:lsdException w:name="Table List 1" w:semiHidden="1" w:unhideWhenUsed="1"/>
+    <w:lsdException w:name="Table List 2" w:semiHidden="1" w:unhideWhenUsed="1"/>
+    <w:lsdException w:name="Table List 3" w:semiHidden="1" w:unhideWhenUsed="1"/>
+    <w:lsdException w:name="Table List 4" w:semiHidden="1" w:unhideWhenUsed="1"/>
+    <w:lsdException w:name="Table List 5" w:semiHidden="1" w:unhideWhenUsed="1"/>
+    <w:lsdException w:name="Table List 6" w:semiHidden="1" w:unhideWhenUsed="1"/>
+    <w:lsdException w:name="Table List 7" w:semiHidden="1" w:unhideWhenUsed="1"/>
+    <w:lsdException w:name="Table List 8" w:semiHidden="1" w:unhideWhenUsed="1"/>
+    <w:lsdException w:name="Table 3D effects 1" w:semiHidden="1" w:unhideWhenUsed="1"/>
+    <w:lsdException w:name="Table 3D effects 2" w:semiHidden="1" w:unhideWhenUsed="1"/>
+    <w:lsdException w:name="Table 3D effects 3" w:semiHidden="1" w:unhideWhenUsed="1"/>
+    <w:lsdException w:name="Table Contemporary" w:semiHidden="1" w:unhideWhenUsed="1"/>
+    <w:lsdException w:name="Table Elegant" w:semiHidden="1" w:unhideWhenUsed="1"/>
+    <w:lsdException w:name="Table Professional" w:semiHidden="1" w:unhideWhenUsed="1"/>
+    <w:lsdException w:name="Table Subtle 1" w:semiHidden="1" w:unhideWhenUsed="1"/>
+    <w:lsdException w:name="Table Subtle 2" w:semiHidden="1" w:unhideWhenUsed="1"/>
+    <w:lsdException w:name="Table Web 1" w:semiHidden="1" w:unhideWhenUsed="1"/>
+    <w:lsdException w:name="Table Web 2" w:semiHidden="1" w:unhideWhenUsed="1"/>
+    <w:lsdException w:name="Table Web 3" w:semiHidden="1" w:unhideWhenUsed="1"/>
+    <w:lsdException w:name="Balloon Text" w:semiHidden="1" w:unhideWhenUsed="1"/>
+    <w:lsdException w:name="Table Grid" w:uiPriority="59"/>
+    <w:lsdException w:name="Table Theme" w:semiHidden="1" w:unhideWhenUsed="1"/>
+    <w:lsdException w:name="Note Level 1" w:semiHidden="1" w:unhideWhenUsed="1"/>
+    <w:lsdException w:name="Note Level 2" w:semiHidden="1" w:unhideWhenUsed="1"/>
+    <w:lsdException w:name="Note Level 3" w:semiHidden="1" w:unhideWhenUsed="1"/>
+    <w:lsdException w:name="Note Level 4" w:semiHidden="1" w:unhideWhenUsed="1"/>
+    <w:lsdException w:name="Note Level 5" w:semiHidden="1" w:unhideWhenUsed="1"/>
+    <w:lsdException w:name="Note Level 6" w:semiHidden="1" w:unhideWhenUsed="1"/>
+    <w:lsdException w:name="Note Level 7" w:semiHidden="1" w:unhideWhenUsed="1"/>
+    <w:lsdException w:name="Note Level 8" w:semiHidden="1" w:unhideWhenUsed="1"/>
+    <w:lsdException w:name="Note Level 9" w:semiHidden="1" w:unhideWhenUsed="1"/>
+    <w:lsdException w:name="Placeholder Text" w:semiHidden="1"/>
+    <w:lsdException w:name="No Spacing" w:uiPriority="1" w:qFormat="1"/>
+    <w:lsdException w:name="Light Shading" w:uiPriority="60"/>
+    <w:lsdException w:name="Light List" w:uiPriority="61"/>
+    <w:lsdException w:name="Light Grid" w:uiPriority="62"/>
+    <w:lsdException w:name="Medium Shading 1" w:uiPriority="63"/>
+    <w:lsdException w:name="Medium Shading 2" w:uiPriority="64"/>
+    <w:lsdException w:name="Medium List 1" w:uiPriority="65"/>
+    <w:lsdException w:name="Medium List 2" w:uiPriority="66"/>
+    <w:lsdException w:name="Medium Grid 1" w:uiPriority="67"/>
+    <w:lsdException w:name="Medium Grid 2" w:uiPriority="68"/>
+    <w:lsdException w:name="Medium Grid 3" w:uiPriority="69"/>
+    <w:lsdException w:name="Dark List" w:uiPriority="70"/>
+    <w:lsdException w:name="Colorful Shading" w:uiPriority="71"/>
+    <w:lsdException w:name="Colorful List" w:uiPriority="72"/>
+    <w:lsdException w:name="Colorful Grid" w:uiPriority="73"/>
+    <w:lsdException w:name="Light Shading Accent 1" w:uiPriority="60"/>
+    <w:lsdException w:name="Light List Accent 1" w:uiPriority="61"/>
+    <w:lsdException w:name="Light Grid Accent 1" w:uiPriority="62"/>
+    <w:lsdException w:name="Medium Shading 1 Accent 1" w:uiPriority="63"/>
+    <w:lsdException w:name="Medium Shading 2 Accent 1" w:uiPriority="64"/>
+    <w:lsdException w:name="Medium List 1 Accent 1" w:uiPriority="65"/>
+    <w:lsdException w:name="Revision" w:semiHidden="1"/>
+    <w:lsdException w:name="List Paragraph" w:uiPriority="34" w:qFormat="1"/>
+    <w:lsdException w:name="Quote" w:uiPriority="29" w:qFormat="1"/>
+    <w:lsdException w:name="Intense Quote" w:uiPriority="30" w:qFormat="1"/>
+    <w:lsdException w:name="Medium List 2 Accent 1" w:uiPriority="66"/>
+    <w:lsdException w:name="Medium Grid 1 Accent 1" w:uiPriority="67"/>
+    <w:lsdException w:name="Medium Grid 2 Accent 1" w:uiPriority="68"/>
+    <w:lsdException w:name="Medium Grid 3 Accent 1" w:uiPriority="69"/>
+    <w:lsdException w:name="Dark List Accent 1" w:uiPriority="70"/>
+    <w:lsdException w:name="Colorful Shading Accent 1" w:uiPriority="71"/>
+    <w:lsdException w:name="Colorful List Accent 1" w:uiPriority="72"/>
+    <w:lsdException w:name="Colorful Grid Accent 1" w:uiPriority="73"/>
+    <w:lsdException w:name="Light Shading Accent 2" w:uiPriority="60"/>
+    <w:lsdException w:name="Light List Accent 2" w:uiPriority="61"/>
+    <w:lsdException w:name="Light Grid Accent 2" w:uiPriority="62"/>
+    <w:lsdException w:name="Medium Shading 1 Accent 2" w:uiPriority="63"/>
+    <w:lsdException w:name="Medium Shading 2 Accent 2" w:uiPriority="64"/>
+    <w:lsdException w:name="Medium List 1 Accent 2" w:uiPriority="65"/>
+    <w:lsdException w:name="Medium List 2 Accent 2" w:uiPriority="66"/>
+    <w:lsdException w:name="Medium Grid 1 Accent 2" w:uiPriority="67"/>
+    <w:lsdException w:name="Medium Grid 2 Accent 2" w:uiPriority="68"/>
+    <w:lsdException w:name="Medium Grid 3 Accent 2" w:uiPriority="69"/>
+    <w:lsdException w:name="Dark List Accent 2" w:uiPriority="70"/>
+    <w:lsdException w:name="Colorful Shading Accent 2" w:uiPriority="71"/>
+    <w:lsdException w:name="Colorful List Accent 2" w:uiPriority="72"/>
+    <w:lsdException w:name="Colorful Grid Accent 2" w:uiPriority="73"/>
+    <w:lsdException w:name="Light Shading Accent 3" w:uiPriority="60"/>
+    <w:lsdException w:name="Light List Accent 3" w:uiPriority="61"/>
+    <w:lsdException w:name="Light Grid Accent 3" w:uiPriority="62"/>
+    <w:lsdException w:name="Medium Shading 1 Accent 3" w:uiPriority="63"/>
+    <w:lsdException w:name="Medium Shading 2 Accent 3" w:uiPriority="64"/>
+    <w:lsdException w:name="Medium List 1 Accent 3" w:uiPriority="65"/>
+    <w:lsdException w:name="Medium List 2 Accent 3" w:uiPriority="66"/>
+    <w:lsdException w:name="Medium Grid 1 Accent 3" w:uiPriority="67"/>
+    <w:lsdException w:name="Medium Grid 2 Accent 3" w:uiPriority="68"/>
+    <w:lsdException w:name="Medium Grid 3 Accent 3" w:uiPriority="69"/>
+    <w:lsdException w:name="Dark List Accent 3" w:uiPriority="70"/>
+    <w:lsdException w:name="Colorful Shading Accent 3" w:uiPriority="71"/>
+    <w:lsdException w:name="Colorful List Accent 3" w:uiPriority="72"/>
+    <w:lsdException w:name="Colorful Grid Accent 3" w:uiPriority="73"/>
+    <w:lsdException w:name="Light Shading Accent 4" w:uiPriority="60"/>
+    <w:lsdException w:name="Light List Accent 4" w:uiPriority="61"/>
+    <w:lsdException w:name="Light Grid Accent 4" w:uiPriority="62"/>
+    <w:lsdException w:name="Medium Shading 1 Accent 4" w:uiPriority="63"/>
+    <w:lsdException w:name="Medium Shading 2 Accent 4" w:uiPriority="64"/>
+    <w:lsdException w:name="Medium List 1 Accent 4" w:uiPriority="65"/>
+    <w:lsdException w:name="Medium List 2 Accent 4" w:uiPriority="66"/>
+    <w:lsdException w:name="Medium Grid 1 Accent 4" w:uiPriority="67"/>
+    <w:lsdException w:name="Medium Grid 2 Accent 4" w:uiPriority="68"/>
+    <w:lsdException w:name="Medium Grid 3 Accent 4" w:uiPriority="69"/>
+    <w:lsdException w:name="Dark List Accent 4" w:uiPriority="70"/>
+    <w:lsdException w:name="Colorful Shading Accent 4" w:uiPriority="71"/>
+    <w:lsdException w:name="Colorful List Accent 4" w:uiPriority="72"/>
+    <w:lsdException w:name="Colorful Grid Accent 4" w:uiPriority="73"/>
+    <w:lsdException w:name="Light Shading Accent 5" w:uiPriority="60"/>
+    <w:lsdException w:name="Light List Accent 5" w:uiPriority="61"/>
+    <w:lsdException w:name="Light Grid Accent 5" w:uiPriority="62"/>
+    <w:lsdException w:name="Medium Shading 1 Accent 5" w:uiPriority="63"/>
+    <w:lsdException w:name="Medium Shading 2 Accent 5" w:uiPriority="64"/>
+    <w:lsdException w:name="Medium List 1 Accent 5" w:uiPriority="65"/>
+    <w:lsdException w:name="Medium List 2 Accent 5" w:uiPriority="66"/>
+    <w:lsdException w:name="Medium Grid 1 Accent 5" w:uiPriority="67"/>
+    <w:lsdException w:name="Medium Grid 2 Accent 5" w:uiPriority="68"/>
+    <w:lsdException w:name="Medium Grid 3 Accent 5" w:uiPriority="69"/>
+    <w:lsdException w:name="Dark List Accent 5" w:uiPriority="70"/>
+    <w:lsdException w:name="Colorful Shading Accent 5" w:uiPriority="71"/>
+    <w:lsdException w:name="Colorful List Accent 5" w:uiPriority="72"/>
+    <w:lsdException w:name="Colorful Grid Accent 5" w:uiPriority="73"/>
+    <w:lsdException w:name="Light Shading Accent 6" w:uiPriority="60"/>
+    <w:lsdException w:name="Light List Accent 6" w:uiPriority="61"/>
+    <w:lsdException w:name="Light Grid Accent 6" w:uiPriority="62"/>
+    <w:lsdException w:name="Medium Shading 1 Accent 6" w:uiPriority="63"/>
+    <w:lsdException w:name="Medium Shading 2 Accent 6" w:uiPriority="64"/>
+    <w:lsdException w:name="Medium List 1 Accent 6" w:uiPriority="65"/>
+    <w:lsdException w:name="Medium List 2 Accent 6" w:uiPriority="66"/>
+    <w:lsdException w:name="Medium Grid 1 Accent 6" w:uiPriority="67"/>
+    <w:lsdException w:name="Medium Grid 2 Accent 6" w:uiPriority="68"/>
+    <w:lsdException w:name="Medium Grid 3 Accent 6" w:uiPriority="69"/>
+    <w:lsdException w:name="Dark List Accent 6" w:uiPriority="70"/>
+    <w:lsdException w:name="Colorful Shading Accent 6" w:uiPriority="71"/>
+    <w:lsdException w:name="Colorful List Accent 6" w:uiPriority="72"/>
+    <w:lsdException w:name="Colorful Grid Accent 6" w:uiPriority="73"/>
+    <w:lsdException w:name="Subtle Emphasis" w:uiPriority="19" w:qFormat="1"/>
+    <w:lsdException w:name="Intense Emphasis" w:uiPriority="21" w:qFormat="1"/>
+    <w:lsdException w:name="Subtle Reference" w:uiPriority="31" w:qFormat="1"/>
+    <w:lsdException w:name="Intense Reference" w:uiPriority="32" w:qFormat="1"/>
+    <w:lsdException w:name="Book Title" w:uiPriority="33" w:qFormat="1"/>
+    <w:lsdException w:name="Bibliography" w:semiHidden="1" w:uiPriority="37" w:unhideWhenUsed="1"/>
+    <w:lsdException w:name="TOC Heading" w:semiHidden="1" w:uiPriority="39" w:unhideWhenUsed="1" w:qFormat="1"/>
+    <w:lsdException w:name="Plain Table 1" w:uiPriority="41"/>
+    <w:lsdException w:name="Plain Table 2" w:uiPriority="42"/>
+    <w:lsdException w:name="Plain Table 3" w:uiPriority="43"/>
+    <w:lsdException w:name="Plain Table 4" w:uiPriority="44"/>
+    <w:lsdException w:name="Plain Table 5" w:uiPriority="45"/>
+    <w:lsdException w:name="Grid Table Light" w:uiPriority="40"/>
+    <w:lsdException w:name="Grid Table 1 Light" w:uiPriority="46"/>
+    <w:lsdException w:name="Grid Table 2" w:uiPriority="47"/>
+    <w:lsdException w:name="Grid Table 3" w:uiPriority="48"/>
+    <w:lsdException w:name="Grid Table 4" w:uiPriority="49"/>
+    <w:lsdException w:name="Grid Table 5 Dark" w:uiPriority="50"/>
+    <w:lsdException w:name="Grid Table 6 Colorful" w:uiPriority="51"/>
+    <w:lsdException w:name="Grid Table 7 Colorful" w:uiPriority="52"/>
+    <w:lsdException w:name="Grid Table 1 Light Accent 1" w:uiPriority="46"/>
+    <w:lsdException w:name="Grid Table 2 Accent 1" w:uiPriority="47"/>
+    <w:lsdException w:name="Grid Table 3 Accent 1" w:uiPriority="48"/>
+    <w:lsdException w:name="Grid Table 4 Accent 1" w:uiPriority="49"/>
+    <w:lsdException w:name="Grid Table 5 Dark Accent 1" w:uiPriority="50"/>
+    <w:lsdException w:name="Grid Table 6 Colorful Accent 1" w:uiPriority="51"/>
+    <w:lsdException w:name="Grid Table 7 Colorful Accent 1" w:uiPriority="52"/>
+    <w:lsdException w:name="Grid Table 1 Light Accent 2" w:uiPriority="46"/>
+    <w:lsdException w:name="Grid Table 2 Accent 2" w:uiPriority="47"/>
+    <w:lsdException w:name="Grid Table 3 Accent 2" w:uiPriority="48"/>
+    <w:lsdException w:name="Grid Table 4 Accent 2" w:uiPriority="49"/>
+    <w:lsdException w:name="Grid Table 5 Dark Accent 2" w:uiPriority="50"/>
+    <w:lsdException w:name="Grid Table 6 Colorful Accent 2" w:uiPriority="51"/>
+    <w:lsdException w:name="Grid Table 7 Colorful Accent 2" w:uiPriority="52"/>
+    <w:lsdException w:name="Grid Table 1 Light Accent 3" w:uiPriority="46"/>
+    <w:lsdException w:name="Grid Table 2 Accent 3" w:uiPriority="47"/>
+    <w:lsdException w:name="Grid Table 3 Accent 3" w:uiPriority="48"/>
+    <w:lsdException w:name="Grid Table 4 Accent 3" w:uiPriority="49"/>
+    <w:lsdException w:name="Grid Table 5 Dark Accent 3" w:uiPriority="50"/>
+    <w:lsdException w:name="Grid Table 6 Colorful Accent 3" w:uiPriority="51"/>
+    <w:lsdException w:name="Grid Table 7 Colorful Accent 3" w:uiPriority="52"/>
+    <w:lsdException w:name="Grid Table 1 Light Accent 4" w:uiPriority="46"/>
+    <w:lsdException w:name="Grid Table 2 Accent 4" w:uiPriority="47"/>
+    <w:lsdException w:name="Grid Table 3 Accent 4" w:uiPriority="48"/>
+    <w:lsdException w:name="Grid Table 4 Accent 4" w:uiPriority="49"/>
+    <w:lsdException w:name="Grid Table 5 Dark Accent 4" w:uiPriority="50"/>
+    <w:lsdException w:name="Grid Table 6 Colorful Accent 4" w:uiPriority="51"/>
+    <w:lsdException w:name="Grid Table 7 Colorful Accent 4" w:uiPriority="52"/>
+    <w:lsdException w:name="Grid Table 1 Light Accent 5" w:uiPriority="46"/>
+    <w:lsdException w:name="Grid Table 2 Accent 5" w:uiPriority="47"/>
+    <w:lsdException w:name="Grid Table 3 Accent 5" w:uiPriority="48"/>
+    <w:lsdException w:name="Grid Table 4 Accent 5" w:uiPriority="49"/>
+    <w:lsdException w:name="Grid Table 5 Dark Accent 5" w:uiPriority="50"/>
+    <w:lsdException w:name="Grid Table 6 Colorful Accent 5" w:uiPriority="51"/>
+    <w:lsdException w:name="Grid Table 7 Colorful Accent 5" w:uiPriority="52"/>
+    <w:lsdException w:name="Grid Table 1 Light Accent 6" w:uiPriority="46"/>
+    <w:lsdException w:name="Grid Table 2 Accent 6" w:uiPriority="47"/>
+    <w:lsdException w:name="Grid Table 3 Accent 6" w:uiPriority="48"/>
+    <w:lsdException w:name="Grid Table 4 Accent 6" w:uiPriority="49"/>
+    <w:lsdException w:name="Grid Table 5 Dark Accent 6" w:uiPriority="50"/>
+    <w:lsdException w:name="Grid Table 6 Colorful Accent 6" w:uiPriority="51"/>
+    <w:lsdException w:name="Grid Table 7 Colorful Accent 6" w:uiPriority="52"/>
+    <w:lsdException w:name="List Table 1 Light" w:uiPriority="46"/>
+    <w:lsdException w:name="List Table 2" w:uiPriority="47"/>
+    <w:lsdException w:name="List Table 3" w:uiPriority="48"/>
+    <w:lsdException w:name="List Table 4" w:uiPriority="49"/>
+    <w:lsdException w:name="List Table 5 Dark" w:uiPriority="50"/>
+    <w:lsdException w:name="List Table 6 Colorful" w:uiPriority="51"/>
+    <w:lsdException w:name="List Table 7 Colorful" w:uiPriority="52"/>
+    <w:lsdException w:name="List Table 1 Light Accent 1" w:uiPriority="46"/>
+    <w:lsdException w:name="List Table 2 Accent 1" w:uiPriority="47"/>
+    <w:lsdException w:name="List Table 3 Accent 1" w:uiPriority="48"/>
+    <w:lsdException w:name="List Table 4 Accent 1" w:uiPriority="49"/>
+    <w:lsdException w:name="List Table 5 Dark Accent 1" w:uiPriority="50"/>
+    <w:lsdException w:name="List Table 6 Colorful Accent 1" w:uiPriority="51"/>
+    <w:lsdException w:name="List Table 7 Colorful Accent 1" w:uiPriority="52"/>
+    <w:lsdException w:name="List Table 1 Light Accent 2" w:uiPriority="46"/>
+    <w:lsdException w:name="List Table 2 Accent 2" w:uiPriority="47"/>
+    <w:lsdException w:name="List Table 3 Accent 2" w:uiPriority="48"/>
+    <w:lsdException w:name="List Table 4 Accent 2" w:uiPriority="49"/>
+    <w:lsdException w:name="List Table 5 Dark Accent 2" w:uiPriority="50"/>
+    <w:lsdException w:name="List Table 6 Colorful Accent 2" w:uiPriority="51"/>
+    <w:lsdException w:name="List Table 7 Colorful Accent 2" w:uiPriority="52"/>
+    <w:lsdException w:name="List Table 1 Light Accent 3" w:uiPriority="46"/>
+    <w:lsdException w:name="List Table 2 Accent 3" w:uiPriority="47"/>
+    <w:lsdException w:name="List Table 3 Accent 3" w:uiPriority="48"/>
+    <w:lsdException w:name="List Table 4 Accent 3" w:uiPriority="49"/>
+    <w:lsdException w:name="List Table 5 Dark Accent 3" w:uiPriority="50"/>
+    <w:lsdException w:name="List Table 6 Colorful Accent 3" w:uiPriority="51"/>
+    <w:lsdException w:name="List Table 7 Colorful Accent 3" w:uiPriority="52"/>
+    <w:lsdException w:name="List Table 1 Light Accent 4" w:uiPriority="46"/>
+    <w:lsdException w:name="List Table 2 Accent 4" w:uiPriority="47"/>
+    <w:lsdException w:name="List Table 3 Accent 4" w:uiPriority="48"/>
+    <w:lsdException w:name="List Table 4 Accent 4" w:uiPriority="49"/>
+    <w:lsdException w:name="List Table 5 Dark Accent 4" w:uiPriority="50"/>
+    <w:lsdException w:name="List Table 6 Colorful Accent 4" w:uiPriority="51"/>
+    <w:lsdException w:name="List Table 7 Colorful Accent 4" w:uiPriority="52"/>
+    <w:lsdException w:name="List Table 1 Light Accent 5" w:uiPriority="46"/>
+    <w:lsdException w:name="List Table 2 Accent 5" w:uiPriority="47"/>
+    <w:lsdException w:name="List Table 3 Accent 5" w:uiPriority="48"/>
+    <w:lsdException w:name="List Table 4 Accent 5" w:uiPriority="49"/>
+    <w:lsdException w:name="List Table 5 Dark Accent 5" w:uiPriority="50"/>
+    <w:lsdException w:name="List Table 6 Colorful Accent 5" w:uiPriority="51"/>
+    <w:lsdException w:name="List Table 7 Colorful Accent 5" w:uiPriority="52"/>
+    <w:lsdException w:name="List Table 1 Light Accent 6" w:uiPriority="46"/>
+    <w:lsdException w:name="List Table 2 Accent 6" w:uiPriority="47"/>
+    <w:lsdException w:name="List Table 3 Accent 6" w:uiPriority="48"/>
+    <w:lsdException w:name="List Table 4 Accent 6" w:uiPriority="49"/>
+    <w:lsdException w:name="List Table 5 Dark Accent 6" w:uiPriority="50"/>
+    <w:lsdException w:name="List Table 6 Colorful Accent 6" w:uiPriority="51"/>
+    <w:lsdException w:name="List Table 7 Colorful Accent 6" w:uiPriority="52"/>
   </w:latentStyles>
-  <w:style w:type="paragraph" w:default="1" w:styleId="Standard">
+  <w:style w:type="paragraph" w:default="1" w:styleId="Normal">
     <w:name w:val="Normal"/>
     <w:qFormat/>
     <w:pPr>
@@ -8529,10 +9069,10 @@
       <w:suppressAutoHyphens/>
     </w:pPr>
   </w:style>
-  <w:style w:type="paragraph" w:styleId="berschrift2">
+  <w:style w:type="paragraph" w:styleId="Heading2">
     <w:name w:val="heading 2"/>
     <w:basedOn w:val="Heading"/>
-    <w:next w:val="Textkrper"/>
+    <w:next w:val="BodyText"/>
     <w:qFormat/>
     <w:pPr>
       <w:numPr>
@@ -8542,13 +9082,13 @@
       <w:outlineLvl w:val="1"/>
     </w:pPr>
   </w:style>
-  <w:style w:type="character" w:default="1" w:styleId="Absatzstandardschriftart">
+  <w:style w:type="character" w:default="1" w:styleId="DefaultParagraphFont">
     <w:name w:val="Default Paragraph Font"/>
     <w:uiPriority w:val="1"/>
     <w:semiHidden/>
     <w:unhideWhenUsed/>
   </w:style>
-  <w:style w:type="table" w:default="1" w:styleId="NormaleTabelle">
+  <w:style w:type="table" w:default="1" w:styleId="TableNormal">
     <w:name w:val="Normal Table"/>
     <w:uiPriority w:val="99"/>
     <w:semiHidden/>
@@ -8563,13 +9103,13 @@
       </w:tblCellMar>
     </w:tblPr>
   </w:style>
-  <w:style w:type="numbering" w:default="1" w:styleId="KeineListe">
+  <w:style w:type="numbering" w:default="1" w:styleId="NoList">
     <w:name w:val="No List"/>
     <w:uiPriority w:val="99"/>
     <w:semiHidden/>
     <w:unhideWhenUsed/>
   </w:style>
-  <w:style w:type="character" w:styleId="Link">
+  <w:style w:type="character" w:styleId="Hyperlink">
     <w:name w:val="Hyperlink"/>
   </w:style>
   <w:style w:type="character" w:customStyle="1" w:styleId="NumberingSymbols">
@@ -8577,30 +9117,30 @@
   </w:style>
   <w:style w:type="paragraph" w:customStyle="1" w:styleId="Heading">
     <w:name w:val="Heading"/>
-    <w:basedOn w:val="Standard"/>
-    <w:next w:val="Textkrper"/>
+    <w:basedOn w:val="Normal"/>
+    <w:next w:val="BodyText"/>
     <w:pPr>
       <w:keepNext/>
       <w:spacing w:before="240" w:after="120"/>
     </w:pPr>
   </w:style>
-  <w:style w:type="paragraph" w:styleId="Textkrper">
+  <w:style w:type="paragraph" w:styleId="BodyText">
     <w:name w:val="Body Text"/>
-    <w:basedOn w:val="Standard"/>
+    <w:basedOn w:val="Normal"/>
     <w:pPr>
       <w:spacing w:after="120"/>
     </w:pPr>
   </w:style>
-  <w:style w:type="paragraph" w:styleId="Liste">
+  <w:style w:type="paragraph" w:styleId="List">
     <w:name w:val="List"/>
-    <w:basedOn w:val="Textkrper"/>
+    <w:basedOn w:val="BodyText"/>
     <w:rPr>
       <w:rFonts w:cs="Lohit Hindi"/>
     </w:rPr>
   </w:style>
-  <w:style w:type="paragraph" w:customStyle="1" w:styleId="Caption">
-    <w:name w:val="Caption"/>
-    <w:basedOn w:val="Standard"/>
+  <w:style w:type="paragraph" w:customStyle="1" w:styleId="Caption1">
+    <w:name w:val="Caption1"/>
+    <w:basedOn w:val="Normal"/>
     <w:pPr>
       <w:suppressLineNumbers/>
       <w:spacing w:before="120" w:after="120"/>
@@ -8608,7 +9148,7 @@
   </w:style>
   <w:style w:type="paragraph" w:customStyle="1" w:styleId="Index">
     <w:name w:val="Index"/>
-    <w:basedOn w:val="Standard"/>
+    <w:basedOn w:val="Normal"/>
     <w:pPr>
       <w:suppressLineNumbers/>
     </w:pPr>
@@ -8618,7 +9158,7 @@
   </w:style>
   <w:style w:type="paragraph" w:customStyle="1" w:styleId="TableContents">
     <w:name w:val="Table Contents"/>
-    <w:basedOn w:val="Standard"/>
+    <w:basedOn w:val="Normal"/>
     <w:pPr>
       <w:suppressLineNumbers/>
     </w:pPr>
@@ -8634,10 +9174,10 @@
       <w:bCs/>
     </w:rPr>
   </w:style>
-  <w:style w:type="paragraph" w:styleId="Sprechblasentext">
+  <w:style w:type="paragraph" w:styleId="BalloonText">
     <w:name w:val="Balloon Text"/>
-    <w:basedOn w:val="Standard"/>
-    <w:link w:val="SprechblasentextZeichen"/>
+    <w:basedOn w:val="Normal"/>
+    <w:link w:val="BalloonTextChar"/>
     <w:uiPriority w:val="99"/>
     <w:semiHidden/>
     <w:unhideWhenUsed/>
@@ -8648,10 +9188,10 @@
       <w:szCs w:val="18"/>
     </w:rPr>
   </w:style>
-  <w:style w:type="character" w:customStyle="1" w:styleId="SprechblasentextZeichen">
-    <w:name w:val="Sprechblasentext Zeichen"/>
-    <w:basedOn w:val="Absatzstandardschriftart"/>
-    <w:link w:val="Sprechblasentext"/>
+  <w:style w:type="character" w:customStyle="1" w:styleId="BalloonTextChar">
+    <w:name w:val="Balloon Text Char"/>
+    <w:basedOn w:val="DefaultParagraphFont"/>
+    <w:link w:val="BalloonText"/>
     <w:uiPriority w:val="99"/>
     <w:semiHidden/>
     <w:rsid w:val="00B11044"/>
@@ -8661,9 +9201,9 @@
       <w:szCs w:val="18"/>
     </w:rPr>
   </w:style>
-  <w:style w:type="paragraph" w:styleId="Listenabsatz">
+  <w:style w:type="paragraph" w:styleId="ListParagraph">
     <w:name w:val="List Paragraph"/>
-    <w:basedOn w:val="Standard"/>
+    <w:basedOn w:val="Normal"/>
     <w:uiPriority w:val="34"/>
     <w:qFormat/>
     <w:rsid w:val="008A2781"/>
@@ -8672,309 +9212,15 @@
       <w:contextualSpacing/>
     </w:pPr>
   </w:style>
-</w:styles>
-</file>
-
-<file path=word/stylesWithEffects.xml><?xml version="1.0" encoding="utf-8"?>
-<w:styles xmlns:wpc="http://schemas.microsoft.com/office/word/2010/wordprocessingCanvas" xmlns:mo="http://schemas.microsoft.com/office/mac/office/2008/main" xmlns:mc="http://schemas.openxmlformats.org/markup-compatibility/2006" xmlns:mv="urn:schemas-microsoft-com:mac:vml" xmlns:o="urn:schemas-microsoft-com:office:office" xmlns:r="http://schemas.openxmlformats.org/officeDocument/2006/relationships" xmlns:m="http://schemas.openxmlformats.org/officeDocument/2006/math" xmlns:v="urn:schemas-microsoft-com:vml" xmlns:wp14="http://schemas.microsoft.com/office/word/2010/wordprocessingDrawing" xmlns:wp="http://schemas.openxmlformats.org/drawingml/2006/wordprocessingDrawing" xmlns:w10="urn:schemas-microsoft-com:office:word" xmlns:w="http://schemas.openxmlformats.org/wordprocessingml/2006/main" xmlns:w14="http://schemas.microsoft.com/office/word/2010/wordml" xmlns:wpg="http://schemas.microsoft.com/office/word/2010/wordprocessingGroup" xmlns:wpi="http://schemas.microsoft.com/office/word/2010/wordprocessingInk" xmlns:wne="http://schemas.microsoft.com/office/word/2006/wordml" xmlns:wps="http://schemas.microsoft.com/office/word/2010/wordprocessingShape" mc:Ignorable="w14 wp14">
-  <w:docDefaults>
-    <w:rPrDefault>
-      <w:rPr>
-        <w:rFonts w:ascii="Times New Roman" w:eastAsia="Times New Roman" w:hAnsi="Times New Roman" w:cs="Times New Roman"/>
-        <w:lang w:val="en-US" w:eastAsia="de-DE" w:bidi="ar-SA"/>
-      </w:rPr>
-    </w:rPrDefault>
-    <w:pPrDefault/>
-  </w:docDefaults>
-  <w:latentStyles w:defLockedState="0" w:defUIPriority="99" w:defSemiHidden="1" w:defUnhideWhenUsed="1" w:defQFormat="0" w:count="276">
-    <w:lsdException w:name="Normal" w:semiHidden="0" w:uiPriority="0" w:unhideWhenUsed="0" w:qFormat="1"/>
-    <w:lsdException w:name="heading 1" w:semiHidden="0" w:uiPriority="9" w:unhideWhenUsed="0" w:qFormat="1"/>
-    <w:lsdException w:name="heading 2" w:semiHidden="0" w:uiPriority="9" w:unhideWhenUsed="0" w:qFormat="1"/>
-    <w:lsdException w:name="heading 3" w:uiPriority="9" w:qFormat="1"/>
-    <w:lsdException w:name="heading 4" w:uiPriority="9" w:qFormat="1"/>
-    <w:lsdException w:name="heading 5" w:uiPriority="9" w:qFormat="1"/>
-    <w:lsdException w:name="heading 6" w:uiPriority="9" w:qFormat="1"/>
-    <w:lsdException w:name="heading 7" w:uiPriority="9" w:qFormat="1"/>
-    <w:lsdException w:name="heading 8" w:uiPriority="9" w:qFormat="1"/>
-    <w:lsdException w:name="heading 9" w:uiPriority="9" w:qFormat="1"/>
-    <w:lsdException w:name="toc 1" w:uiPriority="39"/>
-    <w:lsdException w:name="toc 2" w:uiPriority="39"/>
-    <w:lsdException w:name="toc 3" w:uiPriority="39"/>
-    <w:lsdException w:name="toc 4" w:uiPriority="39"/>
-    <w:lsdException w:name="toc 5" w:uiPriority="39"/>
-    <w:lsdException w:name="toc 6" w:uiPriority="39"/>
-    <w:lsdException w:name="toc 7" w:uiPriority="39"/>
-    <w:lsdException w:name="toc 8" w:uiPriority="39"/>
-    <w:lsdException w:name="toc 9" w:uiPriority="39"/>
-    <w:lsdException w:name="caption" w:uiPriority="35" w:qFormat="1"/>
-    <w:lsdException w:name="Title" w:semiHidden="0" w:uiPriority="10" w:unhideWhenUsed="0" w:qFormat="1"/>
-    <w:lsdException w:name="Default Paragraph Font" w:uiPriority="1"/>
-    <w:lsdException w:name="Subtitle" w:semiHidden="0" w:uiPriority="11" w:unhideWhenUsed="0" w:qFormat="1"/>
-    <w:lsdException w:name="Strong" w:semiHidden="0" w:uiPriority="22" w:unhideWhenUsed="0" w:qFormat="1"/>
-    <w:lsdException w:name="Emphasis" w:semiHidden="0" w:uiPriority="20" w:unhideWhenUsed="0" w:qFormat="1"/>
-    <w:lsdException w:name="Table Grid" w:semiHidden="0" w:uiPriority="59" w:unhideWhenUsed="0"/>
-    <w:lsdException w:name="Placeholder Text" w:unhideWhenUsed="0"/>
-    <w:lsdException w:name="No Spacing" w:semiHidden="0" w:uiPriority="1" w:unhideWhenUsed="0" w:qFormat="1"/>
-    <w:lsdException w:name="Light Shading" w:semiHidden="0" w:uiPriority="60" w:unhideWhenUsed="0"/>
-    <w:lsdException w:name="Light List" w:semiHidden="0" w:uiPriority="61" w:unhideWhenUsed="0"/>
-    <w:lsdException w:name="Light Grid" w:semiHidden="0" w:uiPriority="62" w:unhideWhenUsed="0"/>
-    <w:lsdException w:name="Medium Shading 1" w:semiHidden="0" w:uiPriority="63" w:unhideWhenUsed="0"/>
-    <w:lsdException w:name="Medium Shading 2" w:semiHidden="0" w:uiPriority="64" w:unhideWhenUsed="0"/>
-    <w:lsdException w:name="Medium List 1" w:semiHidden="0" w:uiPriority="65" w:unhideWhenUsed="0"/>
-    <w:lsdException w:name="Medium List 2" w:semiHidden="0" w:uiPriority="66" w:unhideWhenUsed="0"/>
-    <w:lsdException w:name="Medium Grid 1" w:semiHidden="0" w:uiPriority="67" w:unhideWhenUsed="0"/>
-    <w:lsdException w:name="Medium Grid 2" w:semiHidden="0" w:uiPriority="68" w:unhideWhenUsed="0"/>
-    <w:lsdException w:name="Medium Grid 3" w:semiHidden="0" w:uiPriority="69" w:unhideWhenUsed="0"/>
-    <w:lsdException w:name="Dark List" w:semiHidden="0" w:uiPriority="70" w:unhideWhenUsed="0"/>
-    <w:lsdException w:name="Colorful Shading" w:semiHidden="0" w:uiPriority="71" w:unhideWhenUsed="0"/>
-    <w:lsdException w:name="Colorful List" w:semiHidden="0" w:uiPriority="72" w:unhideWhenUsed="0"/>
-    <w:lsdException w:name="Colorful Grid" w:semiHidden="0" w:uiPriority="73" w:unhideWhenUsed="0"/>
-    <w:lsdException w:name="Light Shading Accent 1" w:semiHidden="0" w:uiPriority="60" w:unhideWhenUsed="0"/>
-    <w:lsdException w:name="Light List Accent 1" w:semiHidden="0" w:uiPriority="61" w:unhideWhenUsed="0"/>
-    <w:lsdException w:name="Light Grid Accent 1" w:semiHidden="0" w:uiPriority="62" w:unhideWhenUsed="0"/>
-    <w:lsdException w:name="Medium Shading 1 Accent 1" w:semiHidden="0" w:uiPriority="63" w:unhideWhenUsed="0"/>
-    <w:lsdException w:name="Medium Shading 2 Accent 1" w:semiHidden="0" w:uiPriority="64" w:unhideWhenUsed="0"/>
-    <w:lsdException w:name="Medium List 1 Accent 1" w:semiHidden="0" w:uiPriority="65" w:unhideWhenUsed="0"/>
-    <w:lsdException w:name="Revision" w:unhideWhenUsed="0"/>
-    <w:lsdException w:name="List Paragraph" w:semiHidden="0" w:uiPriority="34" w:unhideWhenUsed="0" w:qFormat="1"/>
-    <w:lsdException w:name="Quote" w:semiHidden="0" w:uiPriority="29" w:unhideWhenUsed="0" w:qFormat="1"/>
-    <w:lsdException w:name="Intense Quote" w:semiHidden="0" w:uiPriority="30" w:unhideWhenUsed="0" w:qFormat="1"/>
-    <w:lsdException w:name="Medium List 2 Accent 1" w:semiHidden="0" w:uiPriority="66" w:unhideWhenUsed="0"/>
-    <w:lsdException w:name="Medium Grid 1 Accent 1" w:semiHidden="0" w:uiPriority="67" w:unhideWhenUsed="0"/>
-    <w:lsdException w:name="Medium Grid 2 Accent 1" w:semiHidden="0" w:uiPriority="68" w:unhideWhenUsed="0"/>
-    <w:lsdException w:name="Medium Grid 3 Accent 1" w:semiHidden="0" w:uiPriority="69" w:unhideWhenUsed="0"/>
-    <w:lsdException w:name="Dark List Accent 1" w:semiHidden="0" w:uiPriority="70" w:unhideWhenUsed="0"/>
-    <w:lsdException w:name="Colorful Shading Accent 1" w:semiHidden="0" w:uiPriority="71" w:unhideWhenUsed="0"/>
-    <w:lsdException w:name="Colorful List Accent 1" w:semiHidden="0" w:uiPriority="72" w:unhideWhenUsed="0"/>
-    <w:lsdException w:name="Colorful Grid Accent 1" w:semiHidden="0" w:uiPriority="73" w:unhideWhenUsed="0"/>
-    <w:lsdException w:name="Light Shading Accent 2" w:semiHidden="0" w:uiPriority="60" w:unhideWhenUsed="0"/>
-    <w:lsdException w:name="Light List Accent 2" w:semiHidden="0" w:uiPriority="61" w:unhideWhenUsed="0"/>
-    <w:lsdException w:name="Light Grid Accent 2" w:semiHidden="0" w:uiPriority="62" w:unhideWhenUsed="0"/>
-    <w:lsdException w:name="Medium Shading 1 Accent 2" w:semiHidden="0" w:uiPriority="63" w:unhideWhenUsed="0"/>
-    <w:lsdException w:name="Medium Shading 2 Accent 2" w:semiHidden="0" w:uiPriority="64" w:unhideWhenUsed="0"/>
-    <w:lsdException w:name="Medium List 1 Accent 2" w:semiHidden="0" w:uiPriority="65" w:unhideWhenUsed="0"/>
-    <w:lsdException w:name="Medium List 2 Accent 2" w:semiHidden="0" w:uiPriority="66" w:unhideWhenUsed="0"/>
-    <w:lsdException w:name="Medium Grid 1 Accent 2" w:semiHidden="0" w:uiPriority="67" w:unhideWhenUsed="0"/>
-    <w:lsdException w:name="Medium Grid 2 Accent 2" w:semiHidden="0" w:uiPriority="68" w:unhideWhenUsed="0"/>
-    <w:lsdException w:name="Medium Grid 3 Accent 2" w:semiHidden="0" w:uiPriority="69" w:unhideWhenUsed="0"/>
-    <w:lsdException w:name="Dark List Accent 2" w:semiHidden="0" w:uiPriority="70" w:unhideWhenUsed="0"/>
-    <w:lsdException w:name="Colorful Shading Accent 2" w:semiHidden="0" w:uiPriority="71" w:unhideWhenUsed="0"/>
-    <w:lsdException w:name="Colorful List Accent 2" w:semiHidden="0" w:uiPriority="72" w:unhideWhenUsed="0"/>
-    <w:lsdException w:name="Colorful Grid Accent 2" w:semiHidden="0" w:uiPriority="73" w:unhideWhenUsed="0"/>
-    <w:lsdException w:name="Light Shading Accent 3" w:semiHidden="0" w:uiPriority="60" w:unhideWhenUsed="0"/>
-    <w:lsdException w:name="Light List Accent 3" w:semiHidden="0" w:uiPriority="61" w:unhideWhenUsed="0"/>
-    <w:lsdException w:name="Light Grid Accent 3" w:semiHidden="0" w:uiPriority="62" w:unhideWhenUsed="0"/>
-    <w:lsdException w:name="Medium Shading 1 Accent 3" w:semiHidden="0" w:uiPriority="63" w:unhideWhenUsed="0"/>
-    <w:lsdException w:name="Medium Shading 2 Accent 3" w:semiHidden="0" w:uiPriority="64" w:unhideWhenUsed="0"/>
-    <w:lsdException w:name="Medium List 1 Accent 3" w:semiHidden="0" w:uiPriority="65" w:unhideWhenUsed="0"/>
-    <w:lsdException w:name="Medium List 2 Accent 3" w:semiHidden="0" w:uiPriority="66" w:unhideWhenUsed="0"/>
-    <w:lsdException w:name="Medium Grid 1 Accent 3" w:semiHidden="0" w:uiPriority="67" w:unhideWhenUsed="0"/>
-    <w:lsdException w:name="Medium Grid 2 Accent 3" w:semiHidden="0" w:uiPriority="68" w:unhideWhenUsed="0"/>
-    <w:lsdException w:name="Medium Grid 3 Accent 3" w:semiHidden="0" w:uiPriority="69" w:unhideWhenUsed="0"/>
-    <w:lsdException w:name="Dark List Accent 3" w:semiHidden="0" w:uiPriority="70" w:unhideWhenUsed="0"/>
-    <w:lsdException w:name="Colorful Shading Accent 3" w:semiHidden="0" w:uiPriority="71" w:unhideWhenUsed="0"/>
-    <w:lsdException w:name="Colorful List Accent 3" w:semiHidden="0" w:uiPriority="72" w:unhideWhenUsed="0"/>
-    <w:lsdException w:name="Colorful Grid Accent 3" w:semiHidden="0" w:uiPriority="73" w:unhideWhenUsed="0"/>
-    <w:lsdException w:name="Light Shading Accent 4" w:semiHidden="0" w:uiPriority="60" w:unhideWhenUsed="0"/>
-    <w:lsdException w:name="Light List Accent 4" w:semiHidden="0" w:uiPriority="61" w:unhideWhenUsed="0"/>
-    <w:lsdException w:name="Light Grid Accent 4" w:semiHidden="0" w:uiPriority="62" w:unhideWhenUsed="0"/>
-    <w:lsdException w:name="Medium Shading 1 Accent 4" w:semiHidden="0" w:uiPriority="63" w:unhideWhenUsed="0"/>
-    <w:lsdException w:name="Medium Shading 2 Accent 4" w:semiHidden="0" w:uiPriority="64" w:unhideWhenUsed="0"/>
-    <w:lsdException w:name="Medium List 1 Accent 4" w:semiHidden="0" w:uiPriority="65" w:unhideWhenUsed="0"/>
-    <w:lsdException w:name="Medium List 2 Accent 4" w:semiHidden="0" w:uiPriority="66" w:unhideWhenUsed="0"/>
-    <w:lsdException w:name="Medium Grid 1 Accent 4" w:semiHidden="0" w:uiPriority="67" w:unhideWhenUsed="0"/>
-    <w:lsdException w:name="Medium Grid 2 Accent 4" w:semiHidden="0" w:uiPriority="68" w:unhideWhenUsed="0"/>
-    <w:lsdException w:name="Medium Grid 3 Accent 4" w:semiHidden="0" w:uiPriority="69" w:unhideWhenUsed="0"/>
-    <w:lsdException w:name="Dark List Accent 4" w:semiHidden="0" w:uiPriority="70" w:unhideWhenUsed="0"/>
-    <w:lsdException w:name="Colorful Shading Accent 4" w:semiHidden="0" w:uiPriority="71" w:unhideWhenUsed="0"/>
-    <w:lsdException w:name="Colorful List Accent 4" w:semiHidden="0" w:uiPriority="72" w:unhideWhenUsed="0"/>
-    <w:lsdException w:name="Colorful Grid Accent 4" w:semiHidden="0" w:uiPriority="73" w:unhideWhenUsed="0"/>
-    <w:lsdException w:name="Light Shading Accent 5" w:semiHidden="0" w:uiPriority="60" w:unhideWhenUsed="0"/>
-    <w:lsdException w:name="Light List Accent 5" w:semiHidden="0" w:uiPriority="61" w:unhideWhenUsed="0"/>
-    <w:lsdException w:name="Light Grid Accent 5" w:semiHidden="0" w:uiPriority="62" w:unhideWhenUsed="0"/>
-    <w:lsdException w:name="Medium Shading 1 Accent 5" w:semiHidden="0" w:uiPriority="63" w:unhideWhenUsed="0"/>
-    <w:lsdException w:name="Medium Shading 2 Accent 5" w:semiHidden="0" w:uiPriority="64" w:unhideWhenUsed="0"/>
-    <w:lsdException w:name="Medium List 1 Accent 5" w:semiHidden="0" w:uiPriority="65" w:unhideWhenUsed="0"/>
-    <w:lsdException w:name="Medium List 2 Accent 5" w:semiHidden="0" w:uiPriority="66" w:unhideWhenUsed="0"/>
-    <w:lsdException w:name="Medium Grid 1 Accent 5" w:semiHidden="0" w:uiPriority="67" w:unhideWhenUsed="0"/>
-    <w:lsdException w:name="Medium Grid 2 Accent 5" w:semiHidden="0" w:uiPriority="68" w:unhideWhenUsed="0"/>
-    <w:lsdException w:name="Medium Grid 3 Accent 5" w:semiHidden="0" w:uiPriority="69" w:unhideWhenUsed="0"/>
-    <w:lsdException w:name="Dark List Accent 5" w:semiHidden="0" w:uiPriority="70" w:unhideWhenUsed="0"/>
-    <w:lsdException w:name="Colorful Shading Accent 5" w:semiHidden="0" w:uiPriority="71" w:unhideWhenUsed="0"/>
-    <w:lsdException w:name="Colorful List Accent 5" w:semiHidden="0" w:uiPriority="72" w:unhideWhenUsed="0"/>
-    <w:lsdException w:name="Colorful Grid Accent 5" w:semiHidden="0" w:uiPriority="73" w:unhideWhenUsed="0"/>
-    <w:lsdException w:name="Light Shading Accent 6" w:semiHidden="0" w:uiPriority="60" w:unhideWhenUsed="0"/>
-    <w:lsdException w:name="Light List Accent 6" w:semiHidden="0" w:uiPriority="61" w:unhideWhenUsed="0"/>
-    <w:lsdException w:name="Light Grid Accent 6" w:semiHidden="0" w:uiPriority="62" w:unhideWhenUsed="0"/>
-    <w:lsdException w:name="Medium Shading 1 Accent 6" w:semiHidden="0" w:uiPriority="63" w:unhideWhenUsed="0"/>
-    <w:lsdException w:name="Medium Shading 2 Accent 6" w:semiHidden="0" w:uiPriority="64" w:unhideWhenUsed="0"/>
-    <w:lsdException w:name="Medium List 1 Accent 6" w:semiHidden="0" w:uiPriority="65" w:unhideWhenUsed="0"/>
-    <w:lsdException w:name="Medium List 2 Accent 6" w:semiHidden="0" w:uiPriority="66" w:unhideWhenUsed="0"/>
-    <w:lsdException w:name="Medium Grid 1 Accent 6" w:semiHidden="0" w:uiPriority="67" w:unhideWhenUsed="0"/>
-    <w:lsdException w:name="Medium Grid 2 Accent 6" w:semiHidden="0" w:uiPriority="68" w:unhideWhenUsed="0"/>
-    <w:lsdException w:name="Medium Grid 3 Accent 6" w:semiHidden="0" w:uiPriority="69" w:unhideWhenUsed="0"/>
-    <w:lsdException w:name="Dark List Accent 6" w:semiHidden="0" w:uiPriority="70" w:unhideWhenUsed="0"/>
-    <w:lsdException w:name="Colorful Shading Accent 6" w:semiHidden="0" w:uiPriority="71" w:unhideWhenUsed="0"/>
-    <w:lsdException w:name="Colorful List Accent 6" w:semiHidden="0" w:uiPriority="72" w:unhideWhenUsed="0"/>
-    <w:lsdException w:name="Colorful Grid Accent 6" w:semiHidden="0" w:uiPriority="73" w:unhideWhenUsed="0"/>
-    <w:lsdException w:name="Subtle Emphasis" w:semiHidden="0" w:uiPriority="19" w:unhideWhenUsed="0" w:qFormat="1"/>
-    <w:lsdException w:name="Intense Emphasis" w:semiHidden="0" w:uiPriority="21" w:unhideWhenUsed="0" w:qFormat="1"/>
-    <w:lsdException w:name="Subtle Reference" w:semiHidden="0" w:uiPriority="31" w:unhideWhenUsed="0" w:qFormat="1"/>
-    <w:lsdException w:name="Intense Reference" w:semiHidden="0" w:uiPriority="32" w:unhideWhenUsed="0" w:qFormat="1"/>
-    <w:lsdException w:name="Book Title" w:semiHidden="0" w:uiPriority="33" w:unhideWhenUsed="0" w:qFormat="1"/>
-    <w:lsdException w:name="Bibliography" w:uiPriority="37"/>
-    <w:lsdException w:name="TOC Heading" w:uiPriority="39" w:qFormat="1"/>
-  </w:latentStyles>
-  <w:style w:type="paragraph" w:default="1" w:styleId="Standard">
-    <w:name w:val="Normal"/>
-    <w:qFormat/>
-    <w:pPr>
-      <w:widowControl w:val="0"/>
-      <w:suppressAutoHyphens/>
-    </w:pPr>
-  </w:style>
-  <w:style w:type="paragraph" w:styleId="berschrift2">
-    <w:name w:val="heading 2"/>
-    <w:basedOn w:val="Heading"/>
-    <w:next w:val="Textkrper"/>
-    <w:qFormat/>
-    <w:pPr>
-      <w:numPr>
-        <w:ilvl w:val="1"/>
-        <w:numId w:val="1"/>
-      </w:numPr>
-      <w:outlineLvl w:val="1"/>
-    </w:pPr>
-  </w:style>
-  <w:style w:type="character" w:default="1" w:styleId="Absatzstandardschriftart">
-    <w:name w:val="Default Paragraph Font"/>
-    <w:uiPriority w:val="1"/>
-    <w:semiHidden/>
-    <w:unhideWhenUsed/>
-  </w:style>
-  <w:style w:type="table" w:default="1" w:styleId="NormaleTabelle">
-    <w:name w:val="Normal Table"/>
+  <w:style w:type="character" w:styleId="PlaceholderText">
+    <w:name w:val="Placeholder Text"/>
+    <w:basedOn w:val="DefaultParagraphFont"/>
     <w:uiPriority w:val="99"/>
     <w:semiHidden/>
-    <w:unhideWhenUsed/>
-    <w:tblPr>
-      <w:tblInd w:w="0" w:type="dxa"/>
-      <w:tblCellMar>
-        <w:top w:w="0" w:type="dxa"/>
-        <w:left w:w="108" w:type="dxa"/>
-        <w:bottom w:w="0" w:type="dxa"/>
-        <w:right w:w="108" w:type="dxa"/>
-      </w:tblCellMar>
-    </w:tblPr>
-  </w:style>
-  <w:style w:type="numbering" w:default="1" w:styleId="KeineListe">
-    <w:name w:val="No List"/>
-    <w:uiPriority w:val="99"/>
-    <w:semiHidden/>
-    <w:unhideWhenUsed/>
-  </w:style>
-  <w:style w:type="character" w:styleId="Link">
-    <w:name w:val="Hyperlink"/>
-  </w:style>
-  <w:style w:type="character" w:customStyle="1" w:styleId="NumberingSymbols">
-    <w:name w:val="Numbering Symbols"/>
-  </w:style>
-  <w:style w:type="paragraph" w:customStyle="1" w:styleId="Heading">
-    <w:name w:val="Heading"/>
-    <w:basedOn w:val="Standard"/>
-    <w:next w:val="Textkrper"/>
-    <w:pPr>
-      <w:keepNext/>
-      <w:spacing w:before="240" w:after="120"/>
-    </w:pPr>
-  </w:style>
-  <w:style w:type="paragraph" w:styleId="Textkrper">
-    <w:name w:val="Body Text"/>
-    <w:basedOn w:val="Standard"/>
-    <w:pPr>
-      <w:spacing w:after="120"/>
-    </w:pPr>
-  </w:style>
-  <w:style w:type="paragraph" w:styleId="Liste">
-    <w:name w:val="List"/>
-    <w:basedOn w:val="Textkrper"/>
+    <w:rsid w:val="00FB4E49"/>
     <w:rPr>
-      <w:rFonts w:cs="Lohit Hindi"/>
+      <w:color w:val="808080"/>
     </w:rPr>
-  </w:style>
-  <w:style w:type="paragraph" w:customStyle="1" w:styleId="Caption">
-    <w:name w:val="Caption"/>
-    <w:basedOn w:val="Standard"/>
-    <w:pPr>
-      <w:suppressLineNumbers/>
-      <w:spacing w:before="120" w:after="120"/>
-    </w:pPr>
-  </w:style>
-  <w:style w:type="paragraph" w:customStyle="1" w:styleId="Index">
-    <w:name w:val="Index"/>
-    <w:basedOn w:val="Standard"/>
-    <w:pPr>
-      <w:suppressLineNumbers/>
-    </w:pPr>
-    <w:rPr>
-      <w:rFonts w:cs="Lohit Hindi"/>
-    </w:rPr>
-  </w:style>
-  <w:style w:type="paragraph" w:customStyle="1" w:styleId="TableContents">
-    <w:name w:val="Table Contents"/>
-    <w:basedOn w:val="Standard"/>
-    <w:pPr>
-      <w:suppressLineNumbers/>
-    </w:pPr>
-  </w:style>
-  <w:style w:type="paragraph" w:customStyle="1" w:styleId="TableHeading">
-    <w:name w:val="Table Heading"/>
-    <w:basedOn w:val="TableContents"/>
-    <w:pPr>
-      <w:jc w:val="center"/>
-    </w:pPr>
-    <w:rPr>
-      <w:b/>
-      <w:bCs/>
-    </w:rPr>
-  </w:style>
-  <w:style w:type="paragraph" w:styleId="Sprechblasentext">
-    <w:name w:val="Balloon Text"/>
-    <w:basedOn w:val="Standard"/>
-    <w:link w:val="SprechblasentextZeichen"/>
-    <w:uiPriority w:val="99"/>
-    <w:semiHidden/>
-    <w:unhideWhenUsed/>
-    <w:rsid w:val="00B11044"/>
-    <w:rPr>
-      <w:rFonts w:ascii="Lucida Grande" w:hAnsi="Lucida Grande"/>
-      <w:sz w:val="18"/>
-      <w:szCs w:val="18"/>
-    </w:rPr>
-  </w:style>
-  <w:style w:type="character" w:customStyle="1" w:styleId="SprechblasentextZeichen">
-    <w:name w:val="Sprechblasentext Zeichen"/>
-    <w:basedOn w:val="Absatzstandardschriftart"/>
-    <w:link w:val="Sprechblasentext"/>
-    <w:uiPriority w:val="99"/>
-    <w:semiHidden/>
-    <w:rsid w:val="00B11044"/>
-    <w:rPr>
-      <w:rFonts w:ascii="Lucida Grande" w:hAnsi="Lucida Grande"/>
-      <w:sz w:val="18"/>
-      <w:szCs w:val="18"/>
-    </w:rPr>
-  </w:style>
-  <w:style w:type="paragraph" w:styleId="Listenabsatz">
-    <w:name w:val="List Paragraph"/>
-    <w:basedOn w:val="Standard"/>
-    <w:uiPriority w:val="34"/>
-    <w:qFormat/>
-    <w:rsid w:val="008A2781"/>
-    <w:pPr>
-      <w:ind w:left="720"/>
-      <w:contextualSpacing/>
-    </w:pPr>
   </w:style>
 </w:styles>
 </file>

</xml_diff>